<commit_message>
Added message to RuntimeError and some other minor changes
</commit_message>
<xml_diff>
--- a/Relazione Secondo Progetto PR2.docx
+++ b/Relazione Secondo Progetto PR2.docx
@@ -394,16 +394,7 @@
           <w:sz w:val="22"/>
           <w:szCs w:val="22"/>
         </w:rPr>
-        <w:t>: la motivazione di questa scelta risiede nel fatto che questi tipi di dato sono naturalmente co</w:t>
-      </w:r>
-      <w:bookmarkStart w:id="0" w:name="_GoBack"/>
-      <w:bookmarkEnd w:id="0"/>
-      <w:r>
-        <w:rPr>
-          <w:sz w:val="22"/>
-          <w:szCs w:val="22"/>
-        </w:rPr>
-        <w:t xml:space="preserve">nfrontabili, mentre non è ben definita una nozione di confronto fra insiemi e funzioni (né ha chiaramente senso per il tipo </w:t>
+        <w:t xml:space="preserve">: la motivazione di questa scelta risiede nel fatto che questi tipi di dato sono naturalmente confrontabili, mentre non è ben definita una nozione di confronto fra insiemi e funzioni (né ha chiaramente senso per il tipo </w:t>
       </w:r>
       <w:proofErr w:type="spellStart"/>
       <w:r>
@@ -716,15 +707,7 @@
           <w:szCs w:val="22"/>
           <w:lang w:val="en-GB"/>
         </w:rPr>
-        <w:t xml:space="preserve"> </w:t>
-      </w:r>
-      <w:r>
-        <w:rPr>
-          <w:sz w:val="22"/>
-          <w:szCs w:val="22"/>
-          <w:lang w:val="en-GB"/>
-        </w:rPr>
-        <w:t xml:space="preserve">| </w:t>
+        <w:t xml:space="preserve"> | </w:t>
       </w:r>
       <w:proofErr w:type="spellStart"/>
       <w:r>
@@ -3153,7 +3136,7 @@
           <w:sz w:val="22"/>
           <w:szCs w:val="22"/>
         </w:rPr>
-        <w:t xml:space="preserve"> Per maggiore chiarezza il file con i test è un sorgente a parte, in modo da tenere separati l’interprete del linguaggio e i test su di esso.</w:t>
+        <w:t xml:space="preserve"> </w:t>
       </w:r>
     </w:p>
     <w:p>
@@ -3164,29 +3147,54 @@
           <w:szCs w:val="22"/>
         </w:rPr>
       </w:pPr>
+      <w:r>
+        <w:rPr>
+          <w:sz w:val="22"/>
+          <w:szCs w:val="22"/>
+        </w:rPr>
+        <w:t>Per maggiore chiarezza il file con i test è un sorgente a parte</w:t>
+      </w:r>
+      <w:bookmarkStart w:id="0" w:name="_GoBack"/>
+      <w:bookmarkEnd w:id="0"/>
+      <w:r>
+        <w:rPr>
+          <w:sz w:val="22"/>
+          <w:szCs w:val="22"/>
+        </w:rPr>
+        <w:t>, in modo da tenere separati l’interprete del linguaggio e i test su di esso.</w:t>
+      </w:r>
     </w:p>
     <w:p>
       <w:pPr>
         <w:pStyle w:val="Nessunaspaziatura"/>
         <w:rPr>
-          <w:b/>
-          <w:sz w:val="22"/>
-          <w:szCs w:val="22"/>
-        </w:rPr>
-      </w:pPr>
-      <w:r>
-        <w:rPr>
-          <w:b/>
-          <w:sz w:val="22"/>
-          <w:szCs w:val="22"/>
-        </w:rPr>
-        <w:t>Avvio</w:t>
-      </w:r>
+          <w:sz w:val="22"/>
+          <w:szCs w:val="22"/>
+        </w:rPr>
+      </w:pPr>
     </w:p>
     <w:p>
       <w:pPr>
         <w:pStyle w:val="Nessunaspaziatura"/>
         <w:rPr>
+          <w:b/>
+          <w:sz w:val="22"/>
+          <w:szCs w:val="22"/>
+        </w:rPr>
+      </w:pPr>
+      <w:r>
+        <w:rPr>
+          <w:b/>
+          <w:sz w:val="22"/>
+          <w:szCs w:val="22"/>
+        </w:rPr>
+        <w:t>Avvio</w:t>
+      </w:r>
+    </w:p>
+    <w:p>
+      <w:pPr>
+        <w:pStyle w:val="Nessunaspaziatura"/>
+        <w:rPr>
           <w:i/>
           <w:sz w:val="22"/>
           <w:szCs w:val="22"/>
@@ -3204,7 +3212,35 @@
           <w:sz w:val="22"/>
           <w:szCs w:val="22"/>
         </w:rPr>
-        <w:t xml:space="preserve">compilare direttamente in codice nativo i due file con </w:t>
+        <w:t xml:space="preserve">compilare direttamente in codice nativo </w:t>
+      </w:r>
+      <w:r>
+        <w:rPr>
+          <w:sz w:val="22"/>
+          <w:szCs w:val="22"/>
+        </w:rPr>
+        <w:t xml:space="preserve">(almeno su Windows </w:t>
+      </w:r>
+      <w:r>
+        <w:rPr>
+          <w:sz w:val="22"/>
+          <w:szCs w:val="22"/>
+        </w:rPr>
+        <w:t>e Unix</w:t>
+      </w:r>
+      <w:r>
+        <w:rPr>
+          <w:sz w:val="22"/>
+          <w:szCs w:val="22"/>
+        </w:rPr>
+        <w:t xml:space="preserve">) </w:t>
+      </w:r>
+      <w:r>
+        <w:rPr>
+          <w:sz w:val="22"/>
+          <w:szCs w:val="22"/>
+        </w:rPr>
+        <w:t xml:space="preserve">i due file con </w:t>
       </w:r>
       <w:proofErr w:type="spellStart"/>
       <w:r>
@@ -3221,7 +3257,38 @@
           <w:sz w:val="22"/>
           <w:szCs w:val="22"/>
         </w:rPr>
-        <w:t xml:space="preserve"> e visualizzare l’output da terminale (nel file di test è definita una funzione </w:t>
+        <w:t xml:space="preserve"> </w:t>
+      </w:r>
+      <w:r>
+        <w:rPr>
+          <w:sz w:val="22"/>
+          <w:szCs w:val="22"/>
+        </w:rPr>
+        <w:t xml:space="preserve">o anche con </w:t>
+      </w:r>
+      <w:proofErr w:type="spellStart"/>
+      <w:r>
+        <w:rPr>
+          <w:i/>
+          <w:sz w:val="22"/>
+          <w:szCs w:val="22"/>
+        </w:rPr>
+        <w:t>ocamlc</w:t>
+      </w:r>
+      <w:proofErr w:type="spellEnd"/>
+      <w:r>
+        <w:rPr>
+          <w:sz w:val="22"/>
+          <w:szCs w:val="22"/>
+        </w:rPr>
+        <w:t xml:space="preserve"> con l’opzione –o </w:t>
+      </w:r>
+      <w:r>
+        <w:rPr>
+          <w:sz w:val="22"/>
+          <w:szCs w:val="22"/>
+        </w:rPr>
+        <w:t xml:space="preserve">e visualizzare l’output da terminale (nel file di test è definita una funzione </w:t>
       </w:r>
       <w:proofErr w:type="spellStart"/>
       <w:r>

</xml_diff>

<commit_message>
Changed implementation of abstract expression Of by removing lists; adjusted operational rules and relation.
</commit_message>
<xml_diff>
--- a/Relazione Secondo Progetto PR2.docx
+++ b/Relazione Secondo Progetto PR2.docx
@@ -35,25 +35,7 @@
           <w:sz w:val="22"/>
           <w:szCs w:val="22"/>
         </w:rPr>
-        <w:t xml:space="preserve">del </w:t>
-      </w:r>
-      <w:proofErr w:type="spellStart"/>
-      <w:r>
-        <w:rPr>
-          <w:rFonts w:asciiTheme="minorHAnsi" w:hAnsiTheme="minorHAnsi" w:cstheme="minorHAnsi"/>
-          <w:sz w:val="22"/>
-          <w:szCs w:val="22"/>
-        </w:rPr>
-        <w:t>CdL</w:t>
-      </w:r>
-      <w:proofErr w:type="spellEnd"/>
-      <w:r>
-        <w:rPr>
-          <w:rFonts w:asciiTheme="minorHAnsi" w:hAnsiTheme="minorHAnsi" w:cstheme="minorHAnsi"/>
-          <w:sz w:val="22"/>
-          <w:szCs w:val="22"/>
-        </w:rPr>
-        <w:t xml:space="preserve"> in Informatica dell’Università di Pisa, a cura di </w:t>
+        <w:t xml:space="preserve">del CdL in Informatica dell’Università di Pisa, a cura di </w:t>
       </w:r>
       <w:r>
         <w:rPr>
@@ -193,319 +175,193 @@
         </w:rPr>
         <w:t xml:space="preserve">Il sistema dei tipi del linguaggio prevede i seguenti tipi: </w:t>
       </w:r>
-      <w:proofErr w:type="spellStart"/>
       <w:r>
         <w:rPr>
           <w:i/>
           <w:sz w:val="22"/>
           <w:szCs w:val="22"/>
         </w:rPr>
-        <w:t>int</w:t>
-      </w:r>
-      <w:proofErr w:type="spellEnd"/>
+        <w:t>int, bool, string, closure, rec-closure, set</w:t>
+      </w:r>
+      <w:r>
+        <w:rPr>
+          <w:sz w:val="22"/>
+          <w:szCs w:val="22"/>
+        </w:rPr>
+        <w:t xml:space="preserve"> e </w:t>
+      </w:r>
       <w:r>
         <w:rPr>
           <w:i/>
           <w:sz w:val="22"/>
           <w:szCs w:val="22"/>
         </w:rPr>
+        <w:t>unbound</w:t>
+      </w:r>
+      <w:r>
+        <w:rPr>
+          <w:sz w:val="22"/>
+          <w:szCs w:val="22"/>
+        </w:rPr>
+        <w:t xml:space="preserve">, dove il tipo </w:t>
+      </w:r>
+      <w:r>
+        <w:rPr>
+          <w:i/>
+          <w:sz w:val="22"/>
+          <w:szCs w:val="22"/>
+        </w:rPr>
+        <w:t>set</w:t>
+      </w:r>
+      <w:r>
+        <w:rPr>
+          <w:sz w:val="22"/>
+          <w:szCs w:val="22"/>
+        </w:rPr>
+        <w:t xml:space="preserve"> è parametrico rispetto ai tipi per esso ammissibili</w:t>
+      </w:r>
+      <w:r>
+        <w:rPr>
+          <w:sz w:val="22"/>
+          <w:szCs w:val="22"/>
+        </w:rPr>
+        <w:t xml:space="preserve">. In particolare, si è deciso di restringere l’insieme dei tipi ammissibili per </w:t>
+      </w:r>
+      <w:r>
+        <w:rPr>
+          <w:i/>
+          <w:sz w:val="22"/>
+          <w:szCs w:val="22"/>
+        </w:rPr>
+        <w:t>set</w:t>
+      </w:r>
+      <w:r>
+        <w:rPr>
+          <w:sz w:val="22"/>
+          <w:szCs w:val="22"/>
+        </w:rPr>
+        <w:t xml:space="preserve"> ai soli </w:t>
+      </w:r>
+      <w:r>
+        <w:rPr>
+          <w:i/>
+          <w:sz w:val="22"/>
+          <w:szCs w:val="22"/>
+        </w:rPr>
+        <w:t>int, bool</w:t>
+      </w:r>
+      <w:r>
+        <w:rPr>
+          <w:sz w:val="22"/>
+          <w:szCs w:val="22"/>
+        </w:rPr>
+        <w:t xml:space="preserve"> e </w:t>
+      </w:r>
+      <w:r>
+        <w:rPr>
+          <w:i/>
+          <w:sz w:val="22"/>
+          <w:szCs w:val="22"/>
+        </w:rPr>
+        <w:t>string</w:t>
+      </w:r>
+      <w:r>
+        <w:rPr>
+          <w:sz w:val="22"/>
+          <w:szCs w:val="22"/>
+        </w:rPr>
+        <w:t xml:space="preserve">: la motivazione di questa scelta risiede nel fatto che questi tipi di dato sono naturalmente confrontabili, mentre non è ben definita una nozione di confronto fra insiemi e funzioni (né ha chiaramente senso per il tipo </w:t>
+      </w:r>
+      <w:r>
+        <w:rPr>
+          <w:i/>
+          <w:sz w:val="22"/>
+          <w:szCs w:val="22"/>
+        </w:rPr>
+        <w:t>unbound</w:t>
+      </w:r>
+      <w:r>
+        <w:rPr>
+          <w:sz w:val="22"/>
+          <w:szCs w:val="22"/>
+        </w:rPr>
+        <w:t>)</w:t>
+      </w:r>
+      <w:r>
+        <w:rPr>
+          <w:sz w:val="22"/>
+          <w:szCs w:val="22"/>
+        </w:rPr>
+        <w:t xml:space="preserve">, e dunque per questi ultimi non sarebbe possibile definire alcune delle operazioni primitive di </w:t>
+      </w:r>
+      <w:r>
+        <w:rPr>
+          <w:i/>
+          <w:sz w:val="22"/>
+          <w:szCs w:val="22"/>
+        </w:rPr>
+        <w:t>set</w:t>
+      </w:r>
+      <w:r>
+        <w:rPr>
+          <w:sz w:val="22"/>
+          <w:szCs w:val="22"/>
+        </w:rPr>
+        <w:t>.</w:t>
+      </w:r>
+    </w:p>
+    <w:p>
+      <w:pPr>
+        <w:pStyle w:val="Nessunaspaziatura"/>
+        <w:rPr>
+          <w:sz w:val="22"/>
+          <w:szCs w:val="22"/>
+        </w:rPr>
+      </w:pPr>
+    </w:p>
+    <w:p>
+      <w:pPr>
+        <w:pStyle w:val="Nessunaspaziatura"/>
+        <w:rPr>
+          <w:sz w:val="22"/>
+          <w:szCs w:val="22"/>
+        </w:rPr>
+      </w:pPr>
+      <w:r>
+        <w:rPr>
+          <w:sz w:val="22"/>
+          <w:szCs w:val="22"/>
+        </w:rPr>
+        <w:t>Come scelta di implementazione</w:t>
+      </w:r>
+      <w:r>
+        <w:rPr>
+          <w:sz w:val="22"/>
+          <w:szCs w:val="22"/>
+        </w:rPr>
         <w:t xml:space="preserve">, </w:t>
       </w:r>
-      <w:proofErr w:type="spellStart"/>
+      <w:r>
+        <w:rPr>
+          <w:sz w:val="22"/>
+          <w:szCs w:val="22"/>
+        </w:rPr>
+        <w:t xml:space="preserve">si è deciso di usare la keyword </w:t>
+      </w:r>
       <w:r>
         <w:rPr>
           <w:i/>
           <w:sz w:val="22"/>
           <w:szCs w:val="22"/>
         </w:rPr>
-        <w:t>bool</w:t>
-      </w:r>
-      <w:proofErr w:type="spellEnd"/>
-      <w:r>
-        <w:rPr>
-          <w:i/>
-          <w:sz w:val="22"/>
-          <w:szCs w:val="22"/>
-        </w:rPr>
-        <w:t xml:space="preserve">, </w:t>
-      </w:r>
-      <w:proofErr w:type="spellStart"/>
-      <w:r>
-        <w:rPr>
-          <w:i/>
-          <w:sz w:val="22"/>
-          <w:szCs w:val="22"/>
-        </w:rPr>
-        <w:t>string</w:t>
-      </w:r>
-      <w:proofErr w:type="spellEnd"/>
-      <w:r>
-        <w:rPr>
-          <w:i/>
-          <w:sz w:val="22"/>
-          <w:szCs w:val="22"/>
-        </w:rPr>
-        <w:t xml:space="preserve">, </w:t>
-      </w:r>
-      <w:proofErr w:type="spellStart"/>
-      <w:r>
-        <w:rPr>
-          <w:i/>
-          <w:sz w:val="22"/>
-          <w:szCs w:val="22"/>
-        </w:rPr>
-        <w:t>closure</w:t>
-      </w:r>
-      <w:proofErr w:type="spellEnd"/>
-      <w:r>
-        <w:rPr>
-          <w:i/>
-          <w:sz w:val="22"/>
-          <w:szCs w:val="22"/>
-        </w:rPr>
-        <w:t xml:space="preserve">, </w:t>
-      </w:r>
-      <w:proofErr w:type="spellStart"/>
-      <w:r>
-        <w:rPr>
-          <w:i/>
-          <w:sz w:val="22"/>
-          <w:szCs w:val="22"/>
-        </w:rPr>
-        <w:t>rec-closure</w:t>
-      </w:r>
-      <w:proofErr w:type="spellEnd"/>
-      <w:r>
-        <w:rPr>
-          <w:i/>
-          <w:sz w:val="22"/>
-          <w:szCs w:val="22"/>
-        </w:rPr>
-        <w:t>, set</w:t>
-      </w:r>
-      <w:r>
-        <w:rPr>
-          <w:sz w:val="22"/>
-          <w:szCs w:val="22"/>
-        </w:rPr>
-        <w:t xml:space="preserve"> e </w:t>
-      </w:r>
-      <w:proofErr w:type="spellStart"/>
-      <w:r>
-        <w:rPr>
-          <w:i/>
-          <w:sz w:val="22"/>
-          <w:szCs w:val="22"/>
-        </w:rPr>
-        <w:t>unbound</w:t>
-      </w:r>
-      <w:proofErr w:type="spellEnd"/>
-      <w:r>
-        <w:rPr>
-          <w:sz w:val="22"/>
-          <w:szCs w:val="22"/>
-        </w:rPr>
-        <w:t xml:space="preserve">, dove il tipo </w:t>
-      </w:r>
-      <w:r>
-        <w:rPr>
-          <w:i/>
-          <w:sz w:val="22"/>
-          <w:szCs w:val="22"/>
-        </w:rPr>
-        <w:t>set</w:t>
-      </w:r>
-      <w:r>
-        <w:rPr>
-          <w:sz w:val="22"/>
-          <w:szCs w:val="22"/>
-        </w:rPr>
-        <w:t xml:space="preserve"> è parametrico rispetto ai tipi per esso ammissibili</w:t>
-      </w:r>
-      <w:r>
-        <w:rPr>
-          <w:sz w:val="22"/>
-          <w:szCs w:val="22"/>
-        </w:rPr>
-        <w:t xml:space="preserve">. In particolare, si è deciso di restringere l’insieme dei tipi ammissibili per </w:t>
-      </w:r>
-      <w:r>
-        <w:rPr>
-          <w:i/>
-          <w:sz w:val="22"/>
-          <w:szCs w:val="22"/>
-        </w:rPr>
-        <w:t>set</w:t>
-      </w:r>
-      <w:r>
-        <w:rPr>
-          <w:sz w:val="22"/>
-          <w:szCs w:val="22"/>
-        </w:rPr>
-        <w:t xml:space="preserve"> ai soli </w:t>
-      </w:r>
-      <w:proofErr w:type="spellStart"/>
-      <w:r>
-        <w:rPr>
-          <w:i/>
-          <w:sz w:val="22"/>
-          <w:szCs w:val="22"/>
-        </w:rPr>
-        <w:t>int</w:t>
-      </w:r>
-      <w:proofErr w:type="spellEnd"/>
-      <w:r>
-        <w:rPr>
-          <w:i/>
-          <w:sz w:val="22"/>
-          <w:szCs w:val="22"/>
-        </w:rPr>
-        <w:t xml:space="preserve">, </w:t>
-      </w:r>
-      <w:proofErr w:type="spellStart"/>
-      <w:r>
-        <w:rPr>
-          <w:i/>
-          <w:sz w:val="22"/>
-          <w:szCs w:val="22"/>
-        </w:rPr>
-        <w:t>bool</w:t>
-      </w:r>
-      <w:proofErr w:type="spellEnd"/>
-      <w:r>
-        <w:rPr>
-          <w:sz w:val="22"/>
-          <w:szCs w:val="22"/>
-        </w:rPr>
-        <w:t xml:space="preserve"> e </w:t>
-      </w:r>
-      <w:proofErr w:type="spellStart"/>
-      <w:r>
-        <w:rPr>
-          <w:i/>
-          <w:sz w:val="22"/>
-          <w:szCs w:val="22"/>
-        </w:rPr>
-        <w:t>string</w:t>
-      </w:r>
-      <w:proofErr w:type="spellEnd"/>
-      <w:r>
-        <w:rPr>
-          <w:sz w:val="22"/>
-          <w:szCs w:val="22"/>
-        </w:rPr>
-        <w:t xml:space="preserve">: la motivazione di questa scelta risiede nel fatto che questi tipi di dato sono naturalmente confrontabili, mentre non è ben definita una nozione di confronto fra insiemi e funzioni (né ha chiaramente senso per il tipo </w:t>
-      </w:r>
-      <w:proofErr w:type="spellStart"/>
-      <w:r>
-        <w:rPr>
-          <w:i/>
-          <w:sz w:val="22"/>
-          <w:szCs w:val="22"/>
-        </w:rPr>
-        <w:t>unbound</w:t>
-      </w:r>
-      <w:proofErr w:type="spellEnd"/>
-      <w:r>
-        <w:rPr>
-          <w:sz w:val="22"/>
-          <w:szCs w:val="22"/>
-        </w:rPr>
-        <w:t>)</w:t>
-      </w:r>
-      <w:r>
-        <w:rPr>
-          <w:sz w:val="22"/>
-          <w:szCs w:val="22"/>
-        </w:rPr>
-        <w:t xml:space="preserve">, e dunque per questi ultimi non sarebbe possibile definire alcune delle operazioni primitive di </w:t>
-      </w:r>
-      <w:r>
-        <w:rPr>
-          <w:i/>
-          <w:sz w:val="22"/>
-          <w:szCs w:val="22"/>
-        </w:rPr>
-        <w:t>set</w:t>
-      </w:r>
-      <w:r>
-        <w:rPr>
-          <w:sz w:val="22"/>
-          <w:szCs w:val="22"/>
-        </w:rPr>
-        <w:t>.</w:t>
-      </w:r>
-    </w:p>
-    <w:p>
-      <w:pPr>
-        <w:pStyle w:val="Nessunaspaziatura"/>
-        <w:rPr>
-          <w:sz w:val="22"/>
-          <w:szCs w:val="22"/>
-        </w:rPr>
-      </w:pPr>
-    </w:p>
-    <w:p>
-      <w:pPr>
-        <w:pStyle w:val="Nessunaspaziatura"/>
-        <w:rPr>
-          <w:sz w:val="22"/>
-          <w:szCs w:val="22"/>
-        </w:rPr>
-      </w:pPr>
-      <w:r>
-        <w:rPr>
-          <w:sz w:val="22"/>
-          <w:szCs w:val="22"/>
-        </w:rPr>
-        <w:t>Come scelta di implementazione</w:t>
-      </w:r>
-      <w:r>
-        <w:rPr>
-          <w:sz w:val="22"/>
-          <w:szCs w:val="22"/>
-        </w:rPr>
-        <w:t xml:space="preserve">, </w:t>
-      </w:r>
-      <w:r>
-        <w:rPr>
-          <w:sz w:val="22"/>
-          <w:szCs w:val="22"/>
-        </w:rPr>
-        <w:t xml:space="preserve">si è deciso di usare la keyword </w:t>
-      </w:r>
-      <w:proofErr w:type="spellStart"/>
-      <w:r>
-        <w:rPr>
-          <w:i/>
-          <w:sz w:val="22"/>
-          <w:szCs w:val="22"/>
-        </w:rPr>
         <w:t>type</w:t>
       </w:r>
-      <w:proofErr w:type="spellEnd"/>
-      <w:r>
-        <w:rPr>
-          <w:sz w:val="22"/>
-          <w:szCs w:val="22"/>
-        </w:rPr>
-        <w:t xml:space="preserve"> di </w:t>
-      </w:r>
-      <w:proofErr w:type="spellStart"/>
-      <w:r>
-        <w:rPr>
-          <w:sz w:val="22"/>
-          <w:szCs w:val="22"/>
-        </w:rPr>
-        <w:t>OCaml</w:t>
-      </w:r>
-      <w:proofErr w:type="spellEnd"/>
-      <w:r>
-        <w:rPr>
-          <w:sz w:val="22"/>
-          <w:szCs w:val="22"/>
-        </w:rPr>
-        <w:t xml:space="preserve"> per creare due </w:t>
+      <w:r>
+        <w:rPr>
+          <w:sz w:val="22"/>
+          <w:szCs w:val="22"/>
+        </w:rPr>
+        <w:t xml:space="preserve"> di OCaml per creare due </w:t>
       </w:r>
       <w:r>
         <w:rPr>
@@ -541,79 +397,7 @@
           <w:szCs w:val="22"/>
           <w:lang w:val="en-GB"/>
         </w:rPr>
-        <w:t xml:space="preserve">type </w:t>
-      </w:r>
-      <w:proofErr w:type="spellStart"/>
-      <w:r>
-        <w:rPr>
-          <w:sz w:val="22"/>
-          <w:szCs w:val="22"/>
-          <w:lang w:val="en-GB"/>
-        </w:rPr>
-        <w:t>tsub</w:t>
-      </w:r>
-      <w:proofErr w:type="spellEnd"/>
-      <w:r>
-        <w:rPr>
-          <w:sz w:val="22"/>
-          <w:szCs w:val="22"/>
-          <w:lang w:val="en-GB"/>
-        </w:rPr>
-        <w:t xml:space="preserve"> = </w:t>
-      </w:r>
-      <w:proofErr w:type="spellStart"/>
-      <w:r>
-        <w:rPr>
-          <w:sz w:val="22"/>
-          <w:szCs w:val="22"/>
-          <w:lang w:val="en-GB"/>
-        </w:rPr>
-        <w:t>TInt</w:t>
-      </w:r>
-      <w:proofErr w:type="spellEnd"/>
-      <w:r>
-        <w:rPr>
-          <w:sz w:val="22"/>
-          <w:szCs w:val="22"/>
-          <w:lang w:val="en-GB"/>
-        </w:rPr>
-        <w:t xml:space="preserve"> | </w:t>
-      </w:r>
-      <w:proofErr w:type="spellStart"/>
-      <w:r>
-        <w:rPr>
-          <w:sz w:val="22"/>
-          <w:szCs w:val="22"/>
-          <w:lang w:val="en-GB"/>
-        </w:rPr>
-        <w:t>TBool</w:t>
-      </w:r>
-      <w:proofErr w:type="spellEnd"/>
-      <w:r>
-        <w:rPr>
-          <w:sz w:val="22"/>
-          <w:szCs w:val="22"/>
-          <w:lang w:val="en-GB"/>
-        </w:rPr>
-        <w:t xml:space="preserve"> | </w:t>
-      </w:r>
-      <w:proofErr w:type="spellStart"/>
-      <w:r>
-        <w:rPr>
-          <w:sz w:val="22"/>
-          <w:szCs w:val="22"/>
-          <w:lang w:val="en-GB"/>
-        </w:rPr>
-        <w:t>TString</w:t>
-      </w:r>
-      <w:proofErr w:type="spellEnd"/>
-      <w:r>
-        <w:rPr>
-          <w:sz w:val="22"/>
-          <w:szCs w:val="22"/>
-          <w:lang w:val="en-GB"/>
-        </w:rPr>
-        <w:t>;</w:t>
+        <w:t>type tsub = TInt | TBool | TString;</w:t>
       </w:r>
     </w:p>
     <w:p>
@@ -635,304 +419,30 @@
           <w:szCs w:val="22"/>
           <w:lang w:val="en-GB"/>
         </w:rPr>
-        <w:t xml:space="preserve">type </w:t>
-      </w:r>
-      <w:proofErr w:type="spellStart"/>
-      <w:r>
-        <w:rPr>
-          <w:sz w:val="22"/>
-          <w:szCs w:val="22"/>
-          <w:lang w:val="en-GB"/>
-        </w:rPr>
-        <w:t>tname</w:t>
-      </w:r>
-      <w:proofErr w:type="spellEnd"/>
-      <w:r>
-        <w:rPr>
-          <w:sz w:val="22"/>
-          <w:szCs w:val="22"/>
-          <w:lang w:val="en-GB"/>
-        </w:rPr>
-        <w:t xml:space="preserve"> = </w:t>
-      </w:r>
-      <w:proofErr w:type="spellStart"/>
-      <w:r>
-        <w:rPr>
-          <w:sz w:val="22"/>
-          <w:szCs w:val="22"/>
-          <w:lang w:val="en-GB"/>
-        </w:rPr>
-        <w:t>TInt</w:t>
-      </w:r>
-      <w:proofErr w:type="spellEnd"/>
-      <w:r>
-        <w:rPr>
-          <w:sz w:val="22"/>
-          <w:szCs w:val="22"/>
-          <w:lang w:val="en-GB"/>
-        </w:rPr>
-        <w:t xml:space="preserve"> | </w:t>
-      </w:r>
-      <w:proofErr w:type="spellStart"/>
-      <w:r>
-        <w:rPr>
-          <w:sz w:val="22"/>
-          <w:szCs w:val="22"/>
-          <w:lang w:val="en-GB"/>
-        </w:rPr>
-        <w:t>TBool</w:t>
-      </w:r>
-      <w:proofErr w:type="spellEnd"/>
-      <w:r>
-        <w:rPr>
-          <w:sz w:val="22"/>
-          <w:szCs w:val="22"/>
-          <w:lang w:val="en-GB"/>
-        </w:rPr>
-        <w:t xml:space="preserve"> | </w:t>
-      </w:r>
-      <w:proofErr w:type="spellStart"/>
-      <w:r>
-        <w:rPr>
-          <w:sz w:val="22"/>
-          <w:szCs w:val="22"/>
-          <w:lang w:val="en-GB"/>
-        </w:rPr>
-        <w:t>TString</w:t>
-      </w:r>
-      <w:proofErr w:type="spellEnd"/>
-      <w:r>
-        <w:rPr>
-          <w:sz w:val="22"/>
-          <w:szCs w:val="22"/>
-          <w:lang w:val="en-GB"/>
-        </w:rPr>
-        <w:t xml:space="preserve"> | </w:t>
-      </w:r>
-      <w:proofErr w:type="spellStart"/>
-      <w:r>
-        <w:rPr>
-          <w:sz w:val="22"/>
-          <w:szCs w:val="22"/>
-          <w:lang w:val="en-GB"/>
-        </w:rPr>
-        <w:t>TSet</w:t>
-      </w:r>
-      <w:proofErr w:type="spellEnd"/>
-      <w:r>
-        <w:rPr>
-          <w:sz w:val="22"/>
-          <w:szCs w:val="22"/>
-          <w:lang w:val="en-GB"/>
-        </w:rPr>
-        <w:t xml:space="preserve"> of </w:t>
-      </w:r>
-      <w:proofErr w:type="spellStart"/>
-      <w:r>
-        <w:rPr>
-          <w:sz w:val="22"/>
-          <w:szCs w:val="22"/>
-          <w:lang w:val="en-GB"/>
-        </w:rPr>
-        <w:t>tsub</w:t>
-      </w:r>
-      <w:proofErr w:type="spellEnd"/>
-      <w:r>
-        <w:rPr>
-          <w:sz w:val="22"/>
-          <w:szCs w:val="22"/>
-          <w:lang w:val="en-GB"/>
-        </w:rPr>
-        <w:t xml:space="preserve"> | </w:t>
-      </w:r>
-      <w:proofErr w:type="spellStart"/>
-      <w:r>
-        <w:rPr>
-          <w:sz w:val="22"/>
-          <w:szCs w:val="22"/>
-          <w:lang w:val="en-GB"/>
-        </w:rPr>
-        <w:t>TClosure</w:t>
-      </w:r>
-      <w:proofErr w:type="spellEnd"/>
-      <w:r>
-        <w:rPr>
-          <w:sz w:val="22"/>
-          <w:szCs w:val="22"/>
-          <w:lang w:val="en-GB"/>
-        </w:rPr>
-        <w:t xml:space="preserve"> | </w:t>
-      </w:r>
-      <w:proofErr w:type="spellStart"/>
-      <w:r>
-        <w:rPr>
-          <w:sz w:val="22"/>
-          <w:szCs w:val="22"/>
-          <w:lang w:val="en-GB"/>
-        </w:rPr>
-        <w:t>TRecClosure</w:t>
-      </w:r>
-      <w:proofErr w:type="spellEnd"/>
-      <w:r>
-        <w:rPr>
-          <w:sz w:val="22"/>
-          <w:szCs w:val="22"/>
-          <w:lang w:val="en-GB"/>
-        </w:rPr>
-        <w:t xml:space="preserve"> | </w:t>
-      </w:r>
-      <w:proofErr w:type="spellStart"/>
-      <w:r>
-        <w:rPr>
-          <w:sz w:val="22"/>
-          <w:szCs w:val="22"/>
-          <w:lang w:val="en-GB"/>
-        </w:rPr>
-        <w:t>TUnbound</w:t>
-      </w:r>
-      <w:proofErr w:type="spellEnd"/>
-      <w:r>
-        <w:rPr>
-          <w:sz w:val="22"/>
-          <w:szCs w:val="22"/>
-          <w:lang w:val="en-GB"/>
-        </w:rPr>
-        <w:t>;</w:t>
-      </w:r>
-    </w:p>
-    <w:p>
-      <w:pPr>
-        <w:pStyle w:val="Nessunaspaziatura"/>
-        <w:rPr>
-          <w:sz w:val="22"/>
-          <w:szCs w:val="22"/>
-        </w:rPr>
-      </w:pPr>
-      <w:r>
-        <w:rPr>
-          <w:sz w:val="22"/>
-          <w:szCs w:val="22"/>
-        </w:rPr>
-        <w:t xml:space="preserve">dove i costruttori </w:t>
-      </w:r>
-      <w:proofErr w:type="spellStart"/>
-      <w:r>
-        <w:rPr>
-          <w:sz w:val="22"/>
-          <w:szCs w:val="22"/>
-        </w:rPr>
-        <w:t>TInt</w:t>
-      </w:r>
-      <w:proofErr w:type="spellEnd"/>
-      <w:r>
-        <w:rPr>
-          <w:sz w:val="22"/>
-          <w:szCs w:val="22"/>
-        </w:rPr>
-        <w:t xml:space="preserve">, </w:t>
-      </w:r>
-      <w:proofErr w:type="spellStart"/>
-      <w:r>
-        <w:rPr>
-          <w:sz w:val="22"/>
-          <w:szCs w:val="22"/>
-        </w:rPr>
-        <w:t>TBool</w:t>
-      </w:r>
-      <w:proofErr w:type="spellEnd"/>
-      <w:r>
-        <w:rPr>
-          <w:sz w:val="22"/>
-          <w:szCs w:val="22"/>
-        </w:rPr>
-        <w:t xml:space="preserve"> e </w:t>
-      </w:r>
-      <w:proofErr w:type="spellStart"/>
-      <w:r>
-        <w:rPr>
-          <w:sz w:val="22"/>
-          <w:szCs w:val="22"/>
-        </w:rPr>
-        <w:t>TString</w:t>
-      </w:r>
-      <w:proofErr w:type="spellEnd"/>
-      <w:r>
-        <w:rPr>
-          <w:sz w:val="22"/>
-          <w:szCs w:val="22"/>
-        </w:rPr>
-        <w:t xml:space="preserve"> sono ripetuti in modo da essere utilizzabili (previa annotazione nel corpo di una funzione di </w:t>
-      </w:r>
-      <w:proofErr w:type="spellStart"/>
-      <w:r>
-        <w:rPr>
-          <w:sz w:val="22"/>
-          <w:szCs w:val="22"/>
-        </w:rPr>
-        <w:t>OCaml</w:t>
-      </w:r>
-      <w:proofErr w:type="spellEnd"/>
-      <w:r>
-        <w:rPr>
-          <w:sz w:val="22"/>
-          <w:szCs w:val="22"/>
-        </w:rPr>
-        <w:t xml:space="preserve"> ad esempio) sia come </w:t>
-      </w:r>
-      <w:proofErr w:type="spellStart"/>
-      <w:r>
-        <w:rPr>
-          <w:sz w:val="22"/>
-          <w:szCs w:val="22"/>
-        </w:rPr>
-        <w:t>tname</w:t>
-      </w:r>
-      <w:proofErr w:type="spellEnd"/>
-      <w:r>
-        <w:rPr>
-          <w:sz w:val="22"/>
-          <w:szCs w:val="22"/>
-        </w:rPr>
-        <w:t xml:space="preserve"> sia come </w:t>
-      </w:r>
-      <w:proofErr w:type="spellStart"/>
-      <w:r>
-        <w:rPr>
-          <w:sz w:val="22"/>
-          <w:szCs w:val="22"/>
-        </w:rPr>
-        <w:t>tsub</w:t>
-      </w:r>
-      <w:proofErr w:type="spellEnd"/>
-      <w:r>
-        <w:rPr>
-          <w:sz w:val="22"/>
-          <w:szCs w:val="22"/>
-        </w:rPr>
-        <w:t xml:space="preserve">, </w:t>
-      </w:r>
-      <w:r>
-        <w:rPr>
-          <w:sz w:val="22"/>
-          <w:szCs w:val="22"/>
-        </w:rPr>
-        <w:t xml:space="preserve">per esprimere l’idea che </w:t>
-      </w:r>
-      <w:proofErr w:type="spellStart"/>
-      <w:r>
-        <w:rPr>
-          <w:sz w:val="22"/>
-          <w:szCs w:val="22"/>
-        </w:rPr>
-        <w:t>tsub</w:t>
-      </w:r>
-      <w:proofErr w:type="spellEnd"/>
-      <w:r>
-        <w:rPr>
-          <w:sz w:val="22"/>
-          <w:szCs w:val="22"/>
-        </w:rPr>
-        <w:t xml:space="preserve"> è </w:t>
+        <w:t>type tname = TInt | TBool | TString | TSet of tsub | TClosure | TRecClosure | TUnbound;</w:t>
+      </w:r>
+    </w:p>
+    <w:p>
+      <w:pPr>
+        <w:pStyle w:val="Nessunaspaziatura"/>
+        <w:rPr>
+          <w:sz w:val="22"/>
+          <w:szCs w:val="22"/>
+        </w:rPr>
+      </w:pPr>
+      <w:r>
+        <w:rPr>
+          <w:sz w:val="22"/>
+          <w:szCs w:val="22"/>
+        </w:rPr>
+        <w:t xml:space="preserve">dove i costruttori TInt, TBool e TString sono ripetuti in modo da essere utilizzabili (previa annotazione nel corpo di una funzione di OCaml ad esempio) sia come tname sia come tsub, </w:t>
+      </w:r>
+      <w:r>
+        <w:rPr>
+          <w:sz w:val="22"/>
+          <w:szCs w:val="22"/>
+        </w:rPr>
+        <w:t xml:space="preserve">per esprimere l’idea che tsub è </w:t>
       </w:r>
       <w:r>
         <w:rPr>
@@ -946,23 +456,7 @@
           <w:sz w:val="22"/>
           <w:szCs w:val="22"/>
         </w:rPr>
-        <w:t xml:space="preserve">un “sottotipo” di </w:t>
-      </w:r>
-      <w:proofErr w:type="spellStart"/>
-      <w:r>
-        <w:rPr>
-          <w:sz w:val="22"/>
-          <w:szCs w:val="22"/>
-        </w:rPr>
-        <w:t>tname</w:t>
-      </w:r>
-      <w:proofErr w:type="spellEnd"/>
-      <w:r>
-        <w:rPr>
-          <w:sz w:val="22"/>
-          <w:szCs w:val="22"/>
-        </w:rPr>
-        <w:t xml:space="preserve"> che rappresenta esattamente i tipi ammissibili per set. </w:t>
+        <w:t xml:space="preserve">un “sottotipo” di tname che rappresenta esattamente i tipi ammissibili per set. </w:t>
       </w:r>
       <w:r>
         <w:rPr>
@@ -1021,87 +515,7 @@
           <w:sz w:val="22"/>
           <w:szCs w:val="22"/>
         </w:rPr>
-        <w:t xml:space="preserve">I tipi </w:t>
-      </w:r>
-      <w:proofErr w:type="spellStart"/>
-      <w:r>
-        <w:rPr>
-          <w:sz w:val="22"/>
-          <w:szCs w:val="22"/>
-        </w:rPr>
-        <w:t>tname</w:t>
-      </w:r>
-      <w:proofErr w:type="spellEnd"/>
-      <w:r>
-        <w:rPr>
-          <w:sz w:val="22"/>
-          <w:szCs w:val="22"/>
-        </w:rPr>
-        <w:t xml:space="preserve"> e </w:t>
-      </w:r>
-      <w:proofErr w:type="spellStart"/>
-      <w:r>
-        <w:rPr>
-          <w:sz w:val="22"/>
-          <w:szCs w:val="22"/>
-        </w:rPr>
-        <w:t>tsub</w:t>
-      </w:r>
-      <w:proofErr w:type="spellEnd"/>
-      <w:r>
-        <w:rPr>
-          <w:sz w:val="22"/>
-          <w:szCs w:val="22"/>
-        </w:rPr>
-        <w:t xml:space="preserve"> sono utilizzati nel </w:t>
-      </w:r>
-      <w:proofErr w:type="spellStart"/>
-      <w:r>
-        <w:rPr>
-          <w:sz w:val="22"/>
-          <w:szCs w:val="22"/>
-        </w:rPr>
-        <w:t>typechecker</w:t>
-      </w:r>
-      <w:proofErr w:type="spellEnd"/>
-      <w:r>
-        <w:rPr>
-          <w:sz w:val="22"/>
-          <w:szCs w:val="22"/>
-        </w:rPr>
-        <w:t xml:space="preserve"> al posto delle annotazioni “</w:t>
-      </w:r>
-      <w:proofErr w:type="spellStart"/>
-      <w:r>
-        <w:rPr>
-          <w:sz w:val="22"/>
-          <w:szCs w:val="22"/>
-        </w:rPr>
-        <w:t>int</w:t>
-      </w:r>
-      <w:proofErr w:type="spellEnd"/>
-      <w:r>
-        <w:rPr>
-          <w:sz w:val="22"/>
-          <w:szCs w:val="22"/>
-        </w:rPr>
-        <w:t>”, “</w:t>
-      </w:r>
-      <w:proofErr w:type="spellStart"/>
-      <w:r>
-        <w:rPr>
-          <w:sz w:val="22"/>
-          <w:szCs w:val="22"/>
-        </w:rPr>
-        <w:t>bool</w:t>
-      </w:r>
-      <w:proofErr w:type="spellEnd"/>
-      <w:r>
-        <w:rPr>
-          <w:sz w:val="22"/>
-          <w:szCs w:val="22"/>
-        </w:rPr>
-        <w:t xml:space="preserve">” etc. </w:t>
+        <w:t xml:space="preserve">I tipi tname e tsub sono utilizzati nel typechecker al posto delle annotazioni “int”, “bool” etc. </w:t>
       </w:r>
       <w:r>
         <w:rPr>
@@ -1160,48 +574,14 @@
           <w:sz w:val="22"/>
           <w:szCs w:val="22"/>
         </w:rPr>
-        <w:t xml:space="preserve">Set </w:t>
-      </w:r>
-      <w:proofErr w:type="gramStart"/>
-      <w:r>
-        <w:rPr>
-          <w:sz w:val="22"/>
-          <w:szCs w:val="22"/>
-        </w:rPr>
-        <w:t xml:space="preserve">of  </w:t>
-      </w:r>
-      <w:proofErr w:type="spellStart"/>
-      <w:r>
-        <w:rPr>
-          <w:sz w:val="22"/>
-          <w:szCs w:val="22"/>
-        </w:rPr>
-        <w:t>tsub</w:t>
-      </w:r>
-      <w:proofErr w:type="spellEnd"/>
-      <w:proofErr w:type="gramEnd"/>
-      <w:r>
-        <w:rPr>
-          <w:sz w:val="22"/>
-          <w:szCs w:val="22"/>
-        </w:rPr>
-        <w:t>*(</w:t>
-      </w:r>
-      <w:proofErr w:type="spellStart"/>
-      <w:r>
-        <w:rPr>
-          <w:sz w:val="22"/>
-          <w:szCs w:val="22"/>
-        </w:rPr>
-        <w:t>evT</w:t>
-      </w:r>
-      <w:proofErr w:type="spellEnd"/>
-      <w:r>
-        <w:rPr>
-          <w:sz w:val="22"/>
-          <w:szCs w:val="22"/>
-        </w:rPr>
-        <w:t xml:space="preserve"> list)”</w:t>
+        <w:t xml:space="preserve">Set of  </w:t>
+      </w:r>
+      <w:r>
+        <w:rPr>
+          <w:sz w:val="22"/>
+          <w:szCs w:val="22"/>
+        </w:rPr>
+        <w:t>tsub*(evT list)”</w:t>
       </w:r>
       <w:r>
         <w:rPr>
@@ -1273,7 +653,6 @@
         </w:rPr>
         <w:t xml:space="preserve"> stata introdotta l’eccezione </w:t>
       </w:r>
-      <w:proofErr w:type="spellStart"/>
       <w:r>
         <w:rPr>
           <w:rFonts w:asciiTheme="minorHAnsi" w:hAnsiTheme="minorHAnsi" w:cstheme="minorHAnsi"/>
@@ -1284,7 +663,6 @@
         </w:rPr>
         <w:t>RuntimeError</w:t>
       </w:r>
-      <w:proofErr w:type="spellEnd"/>
       <w:r>
         <w:rPr>
           <w:rFonts w:asciiTheme="minorHAnsi" w:hAnsiTheme="minorHAnsi" w:cstheme="minorHAnsi"/>
@@ -1310,19 +688,8 @@
           <w:sz w:val="22"/>
           <w:szCs w:val="22"/>
         </w:rPr>
-        <w:t xml:space="preserve"> </w:t>
-      </w:r>
-      <w:proofErr w:type="spellStart"/>
-      <w:r>
-        <w:rPr>
-          <w:rFonts w:asciiTheme="minorHAnsi" w:hAnsiTheme="minorHAnsi" w:cstheme="minorHAnsi"/>
-          <w:bCs/>
-          <w:sz w:val="22"/>
-          <w:szCs w:val="22"/>
-        </w:rPr>
-        <w:t>runtime</w:t>
-      </w:r>
-      <w:proofErr w:type="spellEnd"/>
+        <w:t xml:space="preserve"> runtime</w:t>
+      </w:r>
       <w:r>
         <w:rPr>
           <w:rFonts w:asciiTheme="minorHAnsi" w:hAnsiTheme="minorHAnsi" w:cstheme="minorHAnsi"/>
@@ -1424,7 +791,6 @@
           <w:szCs w:val="22"/>
         </w:rPr>
       </w:pPr>
-      <w:proofErr w:type="spellStart"/>
       <w:r>
         <w:rPr>
           <w:i/>
@@ -1433,7 +799,6 @@
         </w:rPr>
         <w:t>Insert</w:t>
       </w:r>
-      <w:proofErr w:type="spellEnd"/>
       <w:r>
         <w:rPr>
           <w:sz w:val="22"/>
@@ -1474,23 +839,7 @@
           <w:sz w:val="22"/>
           <w:szCs w:val="22"/>
         </w:rPr>
-        <w:t xml:space="preserve">non succede nulla, mentre se il tipo è diverso da quello dell’insieme dato viene lanciata una </w:t>
-      </w:r>
-      <w:proofErr w:type="spellStart"/>
-      <w:r>
-        <w:rPr>
-          <w:sz w:val="22"/>
-          <w:szCs w:val="22"/>
-        </w:rPr>
-        <w:t>RuntimeError</w:t>
-      </w:r>
-      <w:proofErr w:type="spellEnd"/>
-      <w:r>
-        <w:rPr>
-          <w:sz w:val="22"/>
-          <w:szCs w:val="22"/>
-        </w:rPr>
-        <w:t>.</w:t>
+        <w:t>non succede nulla, mentre se il tipo è diverso da quello dell’insieme dato viene lanciata una RuntimeError.</w:t>
       </w:r>
     </w:p>
     <w:p>
@@ -1505,7 +854,6 @@
           <w:szCs w:val="22"/>
         </w:rPr>
       </w:pPr>
-      <w:proofErr w:type="spellStart"/>
       <w:r>
         <w:rPr>
           <w:i/>
@@ -1515,7 +863,6 @@
         </w:rPr>
         <w:t>Remove</w:t>
       </w:r>
-      <w:proofErr w:type="spellEnd"/>
       <w:r>
         <w:rPr>
           <w:sz w:val="22"/>
@@ -1537,7 +884,6 @@
         </w:rPr>
         <w:t xml:space="preserve">rete provvederà a lanciare una </w:t>
       </w:r>
-      <w:proofErr w:type="spellStart"/>
       <w:r>
         <w:rPr>
           <w:sz w:val="22"/>
@@ -1550,15 +896,7 @@
           <w:sz w:val="22"/>
           <w:szCs w:val="22"/>
         </w:rPr>
-        <w:t>eError</w:t>
-      </w:r>
-      <w:proofErr w:type="spellEnd"/>
-      <w:r>
-        <w:rPr>
-          <w:sz w:val="22"/>
-          <w:szCs w:val="22"/>
-        </w:rPr>
-        <w:t>.</w:t>
+        <w:t>eError.</w:t>
       </w:r>
     </w:p>
     <w:p>
@@ -1580,61 +918,14 @@
           <w:sz w:val="22"/>
           <w:szCs w:val="22"/>
         </w:rPr>
-        <w:t xml:space="preserve">Union, </w:t>
-      </w:r>
-      <w:proofErr w:type="spellStart"/>
-      <w:r>
-        <w:rPr>
-          <w:i/>
-          <w:iCs/>
-          <w:sz w:val="22"/>
-          <w:szCs w:val="22"/>
-        </w:rPr>
-        <w:t>Intersection</w:t>
-      </w:r>
-      <w:proofErr w:type="spellEnd"/>
-      <w:r>
-        <w:rPr>
-          <w:i/>
-          <w:iCs/>
-          <w:sz w:val="22"/>
-          <w:szCs w:val="22"/>
-        </w:rPr>
-        <w:t xml:space="preserve">, </w:t>
-      </w:r>
-      <w:proofErr w:type="spellStart"/>
-      <w:r>
-        <w:rPr>
-          <w:i/>
-          <w:iCs/>
-          <w:sz w:val="22"/>
-          <w:szCs w:val="22"/>
-        </w:rPr>
-        <w:t>Difference</w:t>
-      </w:r>
-      <w:proofErr w:type="spellEnd"/>
-      <w:r>
-        <w:rPr>
-          <w:sz w:val="22"/>
-          <w:szCs w:val="22"/>
-        </w:rPr>
-        <w:t xml:space="preserve">: in caso di tipi di dato diversi contenuti dai due insiemi, viene lanciata una </w:t>
-      </w:r>
-      <w:proofErr w:type="spellStart"/>
-      <w:r>
-        <w:rPr>
-          <w:sz w:val="22"/>
-          <w:szCs w:val="22"/>
-        </w:rPr>
-        <w:t>RuntimeError</w:t>
-      </w:r>
-      <w:proofErr w:type="spellEnd"/>
-      <w:r>
-        <w:rPr>
-          <w:sz w:val="22"/>
-          <w:szCs w:val="22"/>
-        </w:rPr>
-        <w:t>.</w:t>
+        <w:t>Union, Intersection, Difference</w:t>
+      </w:r>
+      <w:r>
+        <w:rPr>
+          <w:sz w:val="22"/>
+          <w:szCs w:val="22"/>
+        </w:rPr>
+        <w:t>: in caso di tipi di dato diversi contenuti dai due insiemi, viene lanciata una RuntimeError.</w:t>
       </w:r>
     </w:p>
     <w:p>
@@ -1649,79 +940,35 @@
           <w:szCs w:val="22"/>
         </w:rPr>
       </w:pPr>
-      <w:proofErr w:type="spellStart"/>
       <w:r>
         <w:rPr>
           <w:i/>
           <w:sz w:val="22"/>
           <w:szCs w:val="22"/>
         </w:rPr>
-        <w:t>GetMin</w:t>
-      </w:r>
-      <w:proofErr w:type="spellEnd"/>
+        <w:t xml:space="preserve">GetMin </w:t>
+      </w:r>
+      <w:r>
+        <w:rPr>
+          <w:sz w:val="22"/>
+          <w:szCs w:val="22"/>
+        </w:rPr>
+        <w:t xml:space="preserve">e </w:t>
+      </w:r>
       <w:r>
         <w:rPr>
           <w:i/>
           <w:sz w:val="22"/>
           <w:szCs w:val="22"/>
         </w:rPr>
-        <w:t xml:space="preserve"> </w:t>
-      </w:r>
-      <w:r>
-        <w:rPr>
-          <w:sz w:val="22"/>
-          <w:szCs w:val="22"/>
-        </w:rPr>
-        <w:t xml:space="preserve">e </w:t>
-      </w:r>
-      <w:proofErr w:type="spellStart"/>
-      <w:r>
-        <w:rPr>
-          <w:i/>
-          <w:sz w:val="22"/>
-          <w:szCs w:val="22"/>
-        </w:rPr>
         <w:t>GetMax</w:t>
       </w:r>
-      <w:proofErr w:type="spellEnd"/>
-      <w:r>
-        <w:rPr>
-          <w:sz w:val="22"/>
-          <w:szCs w:val="22"/>
-        </w:rPr>
-        <w:t xml:space="preserve">: per ottenere il minimo / massimo degli elementi dell’insieme, si è fatto uso della funzione </w:t>
-      </w:r>
-      <w:proofErr w:type="spellStart"/>
-      <w:r>
-        <w:rPr>
-          <w:sz w:val="22"/>
-          <w:szCs w:val="22"/>
-        </w:rPr>
-        <w:t>built</w:t>
-      </w:r>
-      <w:proofErr w:type="spellEnd"/>
-      <w:r>
-        <w:rPr>
-          <w:sz w:val="22"/>
-          <w:szCs w:val="22"/>
-        </w:rPr>
-        <w:t xml:space="preserve">-in “compare” di </w:t>
-      </w:r>
-      <w:proofErr w:type="spellStart"/>
-      <w:r>
-        <w:rPr>
-          <w:sz w:val="22"/>
-          <w:szCs w:val="22"/>
-        </w:rPr>
-        <w:t>OCaml</w:t>
-      </w:r>
-      <w:proofErr w:type="spellEnd"/>
-      <w:r>
-        <w:rPr>
-          <w:sz w:val="22"/>
-          <w:szCs w:val="22"/>
-        </w:rPr>
-        <w:t>.</w:t>
+      <w:r>
+        <w:rPr>
+          <w:sz w:val="22"/>
+          <w:szCs w:val="22"/>
+        </w:rPr>
+        <w:t>: per ottenere il minimo / massimo degli elementi dell’insieme, si è fatto uso della funzione built-in “compare” di OCaml.</w:t>
       </w:r>
     </w:p>
     <w:p>
@@ -1736,7 +983,6 @@
           <w:szCs w:val="22"/>
         </w:rPr>
       </w:pPr>
-      <w:proofErr w:type="spellStart"/>
       <w:r>
         <w:rPr>
           <w:sz w:val="22"/>
@@ -1744,7 +990,6 @@
         </w:rPr>
         <w:t>For_all</w:t>
       </w:r>
-      <w:proofErr w:type="spellEnd"/>
       <w:r>
         <w:rPr>
           <w:sz w:val="22"/>
@@ -1757,33 +1002,15 @@
           <w:sz w:val="22"/>
           <w:szCs w:val="22"/>
         </w:rPr>
-        <w:t xml:space="preserve"> </w:t>
-      </w:r>
-      <w:proofErr w:type="spellStart"/>
-      <w:r>
-        <w:rPr>
-          <w:sz w:val="22"/>
-          <w:szCs w:val="22"/>
-        </w:rPr>
-        <w:t>Filter</w:t>
-      </w:r>
-      <w:proofErr w:type="spellEnd"/>
-      <w:r>
-        <w:rPr>
-          <w:sz w:val="22"/>
-          <w:szCs w:val="22"/>
-        </w:rPr>
-        <w:t xml:space="preserve">, </w:t>
-      </w:r>
-      <w:proofErr w:type="spellStart"/>
-      <w:r>
-        <w:rPr>
-          <w:sz w:val="22"/>
-          <w:szCs w:val="22"/>
-        </w:rPr>
-        <w:t>Exists</w:t>
-      </w:r>
-      <w:proofErr w:type="spellEnd"/>
+        <w:t xml:space="preserve"> Filter</w:t>
+      </w:r>
+      <w:r>
+        <w:rPr>
+          <w:sz w:val="22"/>
+          <w:szCs w:val="22"/>
+        </w:rPr>
+        <w:t>, Exists</w:t>
+      </w:r>
       <w:r>
         <w:rPr>
           <w:sz w:val="22"/>
@@ -1838,23 +1065,7 @@
           <w:sz w:val="22"/>
           <w:szCs w:val="22"/>
         </w:rPr>
-        <w:t>che non restituisce un “</w:t>
-      </w:r>
-      <w:proofErr w:type="spellStart"/>
-      <w:r>
-        <w:rPr>
-          <w:sz w:val="22"/>
-          <w:szCs w:val="22"/>
-        </w:rPr>
-        <w:t>bool</w:t>
-      </w:r>
-      <w:proofErr w:type="spellEnd"/>
-      <w:r>
-        <w:rPr>
-          <w:sz w:val="22"/>
-          <w:szCs w:val="22"/>
-        </w:rPr>
-        <w:t xml:space="preserve">” </w:t>
+        <w:t xml:space="preserve">che non restituisce un “bool” </w:t>
       </w:r>
       <w:r>
         <w:rPr>
@@ -1882,17 +1093,8 @@
           <w:sz w:val="22"/>
           <w:szCs w:val="22"/>
         </w:rPr>
-        <w:t xml:space="preserve">et viene lanciata una </w:t>
-      </w:r>
-      <w:proofErr w:type="spellStart"/>
-      <w:r>
-        <w:rPr>
-          <w:sz w:val="22"/>
-          <w:szCs w:val="22"/>
-        </w:rPr>
-        <w:t>RuntimeError</w:t>
-      </w:r>
-      <w:proofErr w:type="spellEnd"/>
+        <w:t>et viene lanciata una RuntimeError</w:t>
+      </w:r>
       <w:r>
         <w:rPr>
           <w:sz w:val="22"/>
@@ -1913,47 +1115,13 @@
           <w:szCs w:val="22"/>
         </w:rPr>
       </w:pPr>
-      <w:proofErr w:type="spellStart"/>
-      <w:r>
-        <w:rPr>
-          <w:sz w:val="22"/>
-          <w:szCs w:val="22"/>
-        </w:rPr>
-        <w:t>Empty</w:t>
-      </w:r>
-      <w:proofErr w:type="spellEnd"/>
-      <w:r>
-        <w:rPr>
-          <w:sz w:val="22"/>
-          <w:szCs w:val="22"/>
-        </w:rPr>
-        <w:t xml:space="preserve">: se non venisse inserito un tipo </w:t>
-      </w:r>
-      <w:proofErr w:type="spellStart"/>
-      <w:r>
-        <w:rPr>
-          <w:sz w:val="22"/>
-          <w:szCs w:val="22"/>
-        </w:rPr>
-        <w:t>tsub</w:t>
-      </w:r>
-      <w:proofErr w:type="spellEnd"/>
-      <w:r>
-        <w:rPr>
-          <w:sz w:val="22"/>
-          <w:szCs w:val="22"/>
-        </w:rPr>
-        <w:t xml:space="preserve"> viene lanciata una </w:t>
-      </w:r>
-      <w:proofErr w:type="spellStart"/>
-      <w:r>
-        <w:rPr>
-          <w:sz w:val="22"/>
-          <w:szCs w:val="22"/>
-        </w:rPr>
-        <w:t>RuntimeError</w:t>
-      </w:r>
-      <w:proofErr w:type="spellEnd"/>
+      <w:r>
+        <w:rPr>
+          <w:sz w:val="22"/>
+          <w:szCs w:val="22"/>
+        </w:rPr>
+        <w:t>Empty: se non venisse inserito un tipo tsub viene lanciata una RuntimeError</w:t>
+      </w:r>
       <w:r>
         <w:rPr>
           <w:sz w:val="22"/>
@@ -1974,22 +1142,13 @@
           <w:szCs w:val="22"/>
         </w:rPr>
       </w:pPr>
-      <w:proofErr w:type="spellStart"/>
       <w:r>
         <w:rPr>
           <w:sz w:val="22"/>
           <w:szCs w:val="22"/>
         </w:rPr>
         <w:lastRenderedPageBreak/>
-        <w:t>Contains</w:t>
-      </w:r>
-      <w:proofErr w:type="spellEnd"/>
-      <w:r>
-        <w:rPr>
-          <w:sz w:val="22"/>
-          <w:szCs w:val="22"/>
-        </w:rPr>
-        <w:t>: se v</w:t>
+        <w:t>Contains: se v</w:t>
       </w:r>
       <w:r>
         <w:rPr>
@@ -2038,17 +1197,8 @@
           <w:sz w:val="22"/>
           <w:szCs w:val="22"/>
         </w:rPr>
-        <w:t xml:space="preserve">viene lanciata una </w:t>
-      </w:r>
-      <w:proofErr w:type="spellStart"/>
-      <w:r>
-        <w:rPr>
-          <w:sz w:val="22"/>
-          <w:szCs w:val="22"/>
-        </w:rPr>
-        <w:t>RuntimeError</w:t>
-      </w:r>
-      <w:proofErr w:type="spellEnd"/>
+        <w:t>viene lanciata una RuntimeError</w:t>
+      </w:r>
       <w:r>
         <w:rPr>
           <w:sz w:val="22"/>
@@ -2069,38 +1219,20 @@
           <w:szCs w:val="22"/>
         </w:rPr>
       </w:pPr>
-      <w:proofErr w:type="spellStart"/>
-      <w:r>
-        <w:rPr>
-          <w:sz w:val="22"/>
-          <w:szCs w:val="22"/>
-        </w:rPr>
-        <w:t>IsSubset</w:t>
-      </w:r>
-      <w:proofErr w:type="spellEnd"/>
-      <w:r>
-        <w:rPr>
-          <w:sz w:val="22"/>
-          <w:szCs w:val="22"/>
-        </w:rPr>
-        <w:t xml:space="preserve">: </w:t>
-      </w:r>
-      <w:r>
-        <w:rPr>
-          <w:sz w:val="22"/>
-          <w:szCs w:val="22"/>
-        </w:rPr>
-        <w:t xml:space="preserve">se viene richiesta una verifica di contenimento su due Set di diverso tipo viene lanciata una </w:t>
-      </w:r>
-      <w:proofErr w:type="spellStart"/>
-      <w:r>
-        <w:rPr>
-          <w:sz w:val="22"/>
-          <w:szCs w:val="22"/>
-        </w:rPr>
-        <w:t>RuntimeError</w:t>
-      </w:r>
-      <w:proofErr w:type="spellEnd"/>
+      <w:r>
+        <w:rPr>
+          <w:sz w:val="22"/>
+          <w:szCs w:val="22"/>
+        </w:rPr>
+        <w:t xml:space="preserve">IsSubset: </w:t>
+      </w:r>
+      <w:r>
+        <w:rPr>
+          <w:sz w:val="22"/>
+          <w:szCs w:val="22"/>
+        </w:rPr>
+        <w:t>se viene richiesta una verifica di contenimento su due Set di diverso tipo viene lanciata una RuntimeError</w:t>
+      </w:r>
       <w:r>
         <w:rPr>
           <w:sz w:val="22"/>
@@ -2157,25 +1289,8 @@
           <w:sz w:val="22"/>
           <w:szCs w:val="22"/>
         </w:rPr>
-        <w:t xml:space="preserve">Sono stati aggiunti alcuni costruttori al tipo </w:t>
-      </w:r>
-      <w:proofErr w:type="spellStart"/>
-      <w:r>
-        <w:rPr>
-          <w:sz w:val="22"/>
-          <w:szCs w:val="22"/>
-        </w:rPr>
-        <w:t>exp</w:t>
-      </w:r>
-      <w:proofErr w:type="spellEnd"/>
-      <w:r>
-        <w:rPr>
-          <w:sz w:val="22"/>
-          <w:szCs w:val="22"/>
-        </w:rPr>
-        <w:t xml:space="preserve"> per supportare i confronti fra interi, per aiutare a scrivere i predicati da usare in fase di test: </w:t>
-      </w:r>
-      <w:proofErr w:type="spellStart"/>
+        <w:t xml:space="preserve">Sono stati aggiunti alcuni costruttori al tipo exp per supportare i confronti fra interi, per aiutare a scrivere i predicati da usare in fase di test: </w:t>
+      </w:r>
       <w:r>
         <w:rPr>
           <w:rFonts w:cstheme="minorHAnsi"/>
@@ -2185,7 +1300,6 @@
         </w:rPr>
         <w:t>LessThan</w:t>
       </w:r>
-      <w:proofErr w:type="spellEnd"/>
       <w:r>
         <w:rPr>
           <w:rFonts w:cstheme="minorHAnsi"/>
@@ -2193,9 +1307,8 @@
           <w:sz w:val="22"/>
           <w:szCs w:val="22"/>
         </w:rPr>
-        <w:t xml:space="preserve"> of </w:t>
-      </w:r>
-      <w:proofErr w:type="spellStart"/>
+        <w:t xml:space="preserve"> of exp*exp</w:t>
+      </w:r>
       <w:r>
         <w:rPr>
           <w:rFonts w:cstheme="minorHAnsi"/>
@@ -2203,9 +1316,16 @@
           <w:sz w:val="22"/>
           <w:szCs w:val="22"/>
         </w:rPr>
-        <w:t>exp</w:t>
-      </w:r>
-      <w:proofErr w:type="spellEnd"/>
+        <w:t>,</w:t>
+      </w:r>
+      <w:r>
+        <w:rPr>
+          <w:rFonts w:cstheme="minorHAnsi"/>
+          <w:sz w:val="22"/>
+          <w:szCs w:val="22"/>
+        </w:rPr>
+        <w:t xml:space="preserve"> che accetta due </w:t>
+      </w:r>
       <w:r>
         <w:rPr>
           <w:rFonts w:cstheme="minorHAnsi"/>
@@ -2213,9 +1333,16 @@
           <w:sz w:val="22"/>
           <w:szCs w:val="22"/>
         </w:rPr>
-        <w:t>*</w:t>
-      </w:r>
-      <w:proofErr w:type="spellStart"/>
+        <w:t>EInt</w:t>
+      </w:r>
+      <w:r>
+        <w:rPr>
+          <w:rFonts w:cstheme="minorHAnsi"/>
+          <w:sz w:val="22"/>
+          <w:szCs w:val="22"/>
+        </w:rPr>
+        <w:t xml:space="preserve"> e viene valutata a </w:t>
+      </w:r>
       <w:r>
         <w:rPr>
           <w:rFonts w:cstheme="minorHAnsi"/>
@@ -2223,9 +1350,16 @@
           <w:sz w:val="22"/>
           <w:szCs w:val="22"/>
         </w:rPr>
-        <w:t>exp</w:t>
-      </w:r>
-      <w:proofErr w:type="spellEnd"/>
+        <w:t>true</w:t>
+      </w:r>
+      <w:r>
+        <w:rPr>
+          <w:rFonts w:cstheme="minorHAnsi"/>
+          <w:sz w:val="22"/>
+          <w:szCs w:val="22"/>
+        </w:rPr>
+        <w:t xml:space="preserve"> sse il primo argomento è valutato a un intero minore del secondo, e </w:t>
+      </w:r>
       <w:r>
         <w:rPr>
           <w:rFonts w:cstheme="minorHAnsi"/>
@@ -2233,7 +1367,7 @@
           <w:sz w:val="22"/>
           <w:szCs w:val="22"/>
         </w:rPr>
-        <w:t>,</w:t>
+        <w:t>GreaterThan of exp*exp</w:t>
       </w:r>
       <w:r>
         <w:rPr>
@@ -2241,9 +1375,8 @@
           <w:sz w:val="22"/>
           <w:szCs w:val="22"/>
         </w:rPr>
-        <w:t xml:space="preserve"> che accetta due </w:t>
-      </w:r>
-      <w:proofErr w:type="spellStart"/>
+        <w:t xml:space="preserve">, che accetta due </w:t>
+      </w:r>
       <w:r>
         <w:rPr>
           <w:rFonts w:cstheme="minorHAnsi"/>
@@ -2253,7 +1386,6 @@
         </w:rPr>
         <w:t>EInt</w:t>
       </w:r>
-      <w:proofErr w:type="spellEnd"/>
       <w:r>
         <w:rPr>
           <w:rFonts w:cstheme="minorHAnsi"/>
@@ -2262,7 +1394,6 @@
         </w:rPr>
         <w:t xml:space="preserve"> e viene valutata a </w:t>
       </w:r>
-      <w:proofErr w:type="spellStart"/>
       <w:r>
         <w:rPr>
           <w:rFonts w:cstheme="minorHAnsi"/>
@@ -2272,147 +1403,13 @@
         </w:rPr>
         <w:t>true</w:t>
       </w:r>
-      <w:proofErr w:type="spellEnd"/>
       <w:r>
         <w:rPr>
           <w:rFonts w:cstheme="minorHAnsi"/>
           <w:sz w:val="22"/>
           <w:szCs w:val="22"/>
         </w:rPr>
-        <w:t xml:space="preserve"> </w:t>
-      </w:r>
-      <w:proofErr w:type="spellStart"/>
-      <w:r>
-        <w:rPr>
-          <w:rFonts w:cstheme="minorHAnsi"/>
-          <w:sz w:val="22"/>
-          <w:szCs w:val="22"/>
-        </w:rPr>
-        <w:t>sse</w:t>
-      </w:r>
-      <w:proofErr w:type="spellEnd"/>
-      <w:r>
-        <w:rPr>
-          <w:rFonts w:cstheme="minorHAnsi"/>
-          <w:sz w:val="22"/>
-          <w:szCs w:val="22"/>
-        </w:rPr>
-        <w:t xml:space="preserve"> il primo argomento è valutato a un intero minore del secondo, e </w:t>
-      </w:r>
-      <w:proofErr w:type="spellStart"/>
-      <w:r>
-        <w:rPr>
-          <w:rFonts w:cstheme="minorHAnsi"/>
-          <w:i/>
-          <w:sz w:val="22"/>
-          <w:szCs w:val="22"/>
-        </w:rPr>
-        <w:t>GreaterThan</w:t>
-      </w:r>
-      <w:proofErr w:type="spellEnd"/>
-      <w:r>
-        <w:rPr>
-          <w:rFonts w:cstheme="minorHAnsi"/>
-          <w:i/>
-          <w:sz w:val="22"/>
-          <w:szCs w:val="22"/>
-        </w:rPr>
-        <w:t xml:space="preserve"> of </w:t>
-      </w:r>
-      <w:proofErr w:type="spellStart"/>
-      <w:r>
-        <w:rPr>
-          <w:rFonts w:cstheme="minorHAnsi"/>
-          <w:i/>
-          <w:sz w:val="22"/>
-          <w:szCs w:val="22"/>
-        </w:rPr>
-        <w:t>exp</w:t>
-      </w:r>
-      <w:proofErr w:type="spellEnd"/>
-      <w:r>
-        <w:rPr>
-          <w:rFonts w:cstheme="minorHAnsi"/>
-          <w:i/>
-          <w:sz w:val="22"/>
-          <w:szCs w:val="22"/>
-        </w:rPr>
-        <w:t>*</w:t>
-      </w:r>
-      <w:proofErr w:type="spellStart"/>
-      <w:r>
-        <w:rPr>
-          <w:rFonts w:cstheme="minorHAnsi"/>
-          <w:i/>
-          <w:sz w:val="22"/>
-          <w:szCs w:val="22"/>
-        </w:rPr>
-        <w:t>exp</w:t>
-      </w:r>
-      <w:proofErr w:type="spellEnd"/>
-      <w:r>
-        <w:rPr>
-          <w:rFonts w:cstheme="minorHAnsi"/>
-          <w:sz w:val="22"/>
-          <w:szCs w:val="22"/>
-        </w:rPr>
-        <w:t xml:space="preserve">, che accetta due </w:t>
-      </w:r>
-      <w:proofErr w:type="spellStart"/>
-      <w:r>
-        <w:rPr>
-          <w:rFonts w:cstheme="minorHAnsi"/>
-          <w:i/>
-          <w:sz w:val="22"/>
-          <w:szCs w:val="22"/>
-        </w:rPr>
-        <w:t>EInt</w:t>
-      </w:r>
-      <w:proofErr w:type="spellEnd"/>
-      <w:r>
-        <w:rPr>
-          <w:rFonts w:cstheme="minorHAnsi"/>
-          <w:sz w:val="22"/>
-          <w:szCs w:val="22"/>
-        </w:rPr>
-        <w:t xml:space="preserve"> e viene valutata a </w:t>
-      </w:r>
-      <w:proofErr w:type="spellStart"/>
-      <w:r>
-        <w:rPr>
-          <w:rFonts w:cstheme="minorHAnsi"/>
-          <w:i/>
-          <w:sz w:val="22"/>
-          <w:szCs w:val="22"/>
-        </w:rPr>
-        <w:t>true</w:t>
-      </w:r>
-      <w:proofErr w:type="spellEnd"/>
-      <w:r>
-        <w:rPr>
-          <w:rFonts w:cstheme="minorHAnsi"/>
-          <w:sz w:val="22"/>
-          <w:szCs w:val="22"/>
-        </w:rPr>
-        <w:t xml:space="preserve"> </w:t>
-      </w:r>
-      <w:proofErr w:type="spellStart"/>
-      <w:r>
-        <w:rPr>
-          <w:rFonts w:cstheme="minorHAnsi"/>
-          <w:sz w:val="22"/>
-          <w:szCs w:val="22"/>
-        </w:rPr>
-        <w:t>sse</w:t>
-      </w:r>
-      <w:proofErr w:type="spellEnd"/>
-      <w:r>
-        <w:rPr>
-          <w:rFonts w:cstheme="minorHAnsi"/>
-          <w:sz w:val="22"/>
-          <w:szCs w:val="22"/>
-        </w:rPr>
-        <w:t xml:space="preserve"> il primo argomento è valutato a un intero maggiore del secondo.</w:t>
+        <w:t xml:space="preserve"> sse il primo argomento è valutato a un intero maggiore del secondo.</w:t>
       </w:r>
     </w:p>
     <w:p>
@@ -2461,7 +1458,6 @@
         </w:rPr>
         <w:t xml:space="preserve">Per implementare correttamente tutte le funzionalità richieste e migliorare la leggibilità del codice le funzioni primitive richiamate dalla </w:t>
       </w:r>
-      <w:proofErr w:type="spellStart"/>
       <w:r>
         <w:rPr>
           <w:i/>
@@ -2470,7 +1466,6 @@
         </w:rPr>
         <w:t>eval</w:t>
       </w:r>
-      <w:proofErr w:type="spellEnd"/>
       <w:r>
         <w:rPr>
           <w:sz w:val="22"/>
@@ -2491,21 +1486,12 @@
           <w:szCs w:val="22"/>
         </w:rPr>
       </w:pPr>
-      <w:proofErr w:type="spellStart"/>
-      <w:r>
-        <w:rPr>
-          <w:sz w:val="22"/>
-          <w:szCs w:val="22"/>
-        </w:rPr>
-        <w:t>checkNotEquals</w:t>
-      </w:r>
-      <w:proofErr w:type="spellEnd"/>
-      <w:r>
-        <w:rPr>
-          <w:sz w:val="22"/>
-          <w:szCs w:val="22"/>
-        </w:rPr>
-        <w:t>: controlla che una lista non abbia elementi ripetuti;</w:t>
+      <w:r>
+        <w:rPr>
+          <w:sz w:val="22"/>
+          <w:szCs w:val="22"/>
+        </w:rPr>
+        <w:t>checkNotEquals: controlla che una lista non abbia elementi ripetuti;</w:t>
       </w:r>
     </w:p>
     <w:p>
@@ -2520,21 +1506,12 @@
           <w:szCs w:val="22"/>
         </w:rPr>
       </w:pPr>
-      <w:proofErr w:type="spellStart"/>
-      <w:r>
-        <w:rPr>
-          <w:sz w:val="22"/>
-          <w:szCs w:val="22"/>
-        </w:rPr>
-        <w:t>list_contains</w:t>
-      </w:r>
-      <w:proofErr w:type="spellEnd"/>
-      <w:r>
-        <w:rPr>
-          <w:sz w:val="22"/>
-          <w:szCs w:val="22"/>
-        </w:rPr>
-        <w:t>: controlla se una lista contiene un dato elemento;</w:t>
+      <w:r>
+        <w:rPr>
+          <w:sz w:val="22"/>
+          <w:szCs w:val="22"/>
+        </w:rPr>
+        <w:t>list_contains: controlla se una lista contiene un dato elemento;</w:t>
       </w:r>
     </w:p>
     <w:p>
@@ -2549,21 +1526,12 @@
           <w:szCs w:val="22"/>
         </w:rPr>
       </w:pPr>
-      <w:proofErr w:type="spellStart"/>
-      <w:r>
-        <w:rPr>
-          <w:sz w:val="22"/>
-          <w:szCs w:val="22"/>
-        </w:rPr>
-        <w:t>is_contained</w:t>
-      </w:r>
-      <w:proofErr w:type="spellEnd"/>
-      <w:r>
-        <w:rPr>
-          <w:sz w:val="22"/>
-          <w:szCs w:val="22"/>
-        </w:rPr>
-        <w:t>: controlla se tutti gli elementi della prima lista appartengono anche alla seconda;</w:t>
+      <w:r>
+        <w:rPr>
+          <w:sz w:val="22"/>
+          <w:szCs w:val="22"/>
+        </w:rPr>
+        <w:t>is_contained: controlla se tutti gli elementi della prima lista appartengono anche alla seconda;</w:t>
       </w:r>
     </w:p>
     <w:p>
@@ -2578,21 +1546,12 @@
           <w:szCs w:val="22"/>
         </w:rPr>
       </w:pPr>
-      <w:proofErr w:type="spellStart"/>
-      <w:r>
-        <w:rPr>
-          <w:sz w:val="22"/>
-          <w:szCs w:val="22"/>
-        </w:rPr>
-        <w:t>list_remove</w:t>
-      </w:r>
-      <w:proofErr w:type="spellEnd"/>
-      <w:r>
-        <w:rPr>
-          <w:sz w:val="22"/>
-          <w:szCs w:val="22"/>
-        </w:rPr>
-        <w:t>: rimuove un elemento da una lista;</w:t>
+      <w:r>
+        <w:rPr>
+          <w:sz w:val="22"/>
+          <w:szCs w:val="22"/>
+        </w:rPr>
+        <w:t>list_remove: rimuove un elemento da una lista;</w:t>
       </w:r>
     </w:p>
     <w:p>
@@ -2607,181 +1566,28 @@
           <w:szCs w:val="22"/>
         </w:rPr>
       </w:pPr>
-      <w:proofErr w:type="spellStart"/>
-      <w:r>
-        <w:rPr>
-          <w:sz w:val="22"/>
-          <w:szCs w:val="22"/>
-        </w:rPr>
-        <w:t>list_max</w:t>
-      </w:r>
-      <w:proofErr w:type="spellEnd"/>
-      <w:r>
-        <w:rPr>
-          <w:sz w:val="22"/>
-          <w:szCs w:val="22"/>
-        </w:rPr>
-        <w:t xml:space="preserve"> e </w:t>
-      </w:r>
-      <w:proofErr w:type="spellStart"/>
-      <w:r>
-        <w:rPr>
-          <w:sz w:val="22"/>
-          <w:szCs w:val="22"/>
-        </w:rPr>
-        <w:t>list_min</w:t>
-      </w:r>
-      <w:proofErr w:type="spellEnd"/>
-      <w:r>
-        <w:rPr>
-          <w:sz w:val="22"/>
-          <w:szCs w:val="22"/>
-        </w:rPr>
-        <w:t>: restituiscono il massimo e il minimo elemento di una lista.</w:t>
-      </w:r>
-    </w:p>
-    <w:p>
-      <w:pPr>
-        <w:pStyle w:val="Nessunaspaziatura"/>
-        <w:rPr>
-          <w:sz w:val="22"/>
-          <w:szCs w:val="22"/>
-        </w:rPr>
-      </w:pPr>
-      <w:r>
-        <w:rPr>
-          <w:sz w:val="22"/>
-          <w:szCs w:val="22"/>
-        </w:rPr>
-        <w:t xml:space="preserve">Nei casi degli operatori </w:t>
-      </w:r>
-      <w:proofErr w:type="spellStart"/>
-      <w:r>
-        <w:rPr>
-          <w:sz w:val="22"/>
-          <w:szCs w:val="22"/>
-        </w:rPr>
-        <w:t>forall</w:t>
-      </w:r>
-      <w:proofErr w:type="spellEnd"/>
-      <w:r>
-        <w:rPr>
-          <w:sz w:val="22"/>
-          <w:szCs w:val="22"/>
-        </w:rPr>
-        <w:t xml:space="preserve">, </w:t>
-      </w:r>
-      <w:proofErr w:type="spellStart"/>
-      <w:r>
-        <w:rPr>
-          <w:sz w:val="22"/>
-          <w:szCs w:val="22"/>
-        </w:rPr>
-        <w:t>exists</w:t>
-      </w:r>
-      <w:proofErr w:type="spellEnd"/>
-      <w:r>
-        <w:rPr>
-          <w:sz w:val="22"/>
-          <w:szCs w:val="22"/>
-        </w:rPr>
-        <w:t xml:space="preserve">, </w:t>
-      </w:r>
-      <w:proofErr w:type="spellStart"/>
-      <w:r>
-        <w:rPr>
-          <w:sz w:val="22"/>
-          <w:szCs w:val="22"/>
-        </w:rPr>
-        <w:t>filter</w:t>
-      </w:r>
-      <w:proofErr w:type="spellEnd"/>
-      <w:r>
-        <w:rPr>
-          <w:sz w:val="22"/>
-          <w:szCs w:val="22"/>
-        </w:rPr>
-        <w:t xml:space="preserve"> e </w:t>
-      </w:r>
-      <w:proofErr w:type="spellStart"/>
-      <w:r>
-        <w:rPr>
-          <w:sz w:val="22"/>
-          <w:szCs w:val="22"/>
-        </w:rPr>
-        <w:t>map</w:t>
-      </w:r>
-      <w:proofErr w:type="spellEnd"/>
-      <w:r>
-        <w:rPr>
-          <w:sz w:val="22"/>
-          <w:szCs w:val="22"/>
-        </w:rPr>
-        <w:t xml:space="preserve"> le analoghe funzioni di supporto (</w:t>
-      </w:r>
-      <w:proofErr w:type="spellStart"/>
-      <w:r>
-        <w:rPr>
-          <w:sz w:val="22"/>
-          <w:szCs w:val="22"/>
-        </w:rPr>
-        <w:t>forall_list</w:t>
-      </w:r>
-      <w:proofErr w:type="spellEnd"/>
-      <w:r>
-        <w:rPr>
-          <w:sz w:val="22"/>
-          <w:szCs w:val="22"/>
-        </w:rPr>
-        <w:t xml:space="preserve">, </w:t>
-      </w:r>
-      <w:proofErr w:type="spellStart"/>
-      <w:r>
-        <w:rPr>
-          <w:sz w:val="22"/>
-          <w:szCs w:val="22"/>
-        </w:rPr>
-        <w:t>exists_list</w:t>
-      </w:r>
-      <w:proofErr w:type="spellEnd"/>
-      <w:r>
-        <w:rPr>
-          <w:sz w:val="22"/>
-          <w:szCs w:val="22"/>
-        </w:rPr>
-        <w:t xml:space="preserve">, </w:t>
-      </w:r>
-      <w:proofErr w:type="spellStart"/>
-      <w:r>
-        <w:rPr>
-          <w:sz w:val="22"/>
-          <w:szCs w:val="22"/>
-        </w:rPr>
-        <w:t>filter_list</w:t>
-      </w:r>
-      <w:proofErr w:type="spellEnd"/>
-      <w:r>
-        <w:rPr>
-          <w:sz w:val="22"/>
-          <w:szCs w:val="22"/>
-        </w:rPr>
-        <w:t xml:space="preserve">, </w:t>
-      </w:r>
-      <w:proofErr w:type="spellStart"/>
-      <w:r>
-        <w:rPr>
-          <w:sz w:val="22"/>
-          <w:szCs w:val="22"/>
-        </w:rPr>
-        <w:t>map_list</w:t>
-      </w:r>
-      <w:proofErr w:type="spellEnd"/>
-      <w:r>
-        <w:rPr>
-          <w:sz w:val="22"/>
-          <w:szCs w:val="22"/>
-        </w:rPr>
-        <w:t xml:space="preserve">) sono definite </w:t>
+      <w:r>
+        <w:rPr>
+          <w:sz w:val="22"/>
+          <w:szCs w:val="22"/>
+        </w:rPr>
+        <w:t>list_max e list_min: restituiscono il massimo e il minimo elemento di una lista.</w:t>
+      </w:r>
+    </w:p>
+    <w:p>
+      <w:pPr>
+        <w:pStyle w:val="Nessunaspaziatura"/>
+        <w:rPr>
+          <w:sz w:val="22"/>
+          <w:szCs w:val="22"/>
+        </w:rPr>
+      </w:pPr>
+      <w:r>
+        <w:rPr>
+          <w:sz w:val="22"/>
+          <w:szCs w:val="22"/>
+        </w:rPr>
+        <w:t xml:space="preserve">Nei casi degli operatori forall, exists, filter e map le analoghe funzioni di supporto (forall_list, exists_list, filter_list, map_list) sono definite </w:t>
       </w:r>
       <w:r>
         <w:rPr>
@@ -2796,39 +1602,7 @@
           <w:sz w:val="22"/>
           <w:szCs w:val="22"/>
         </w:rPr>
-        <w:t xml:space="preserve"> la </w:t>
-      </w:r>
-      <w:proofErr w:type="spellStart"/>
-      <w:r>
-        <w:rPr>
-          <w:sz w:val="22"/>
-          <w:szCs w:val="22"/>
-        </w:rPr>
-        <w:t>eval</w:t>
-      </w:r>
-      <w:proofErr w:type="spellEnd"/>
-      <w:r>
-        <w:rPr>
-          <w:sz w:val="22"/>
-          <w:szCs w:val="22"/>
-        </w:rPr>
-        <w:t xml:space="preserve">, in quanto servono entrambi i nomi </w:t>
-      </w:r>
-      <w:proofErr w:type="gramStart"/>
-      <w:r>
-        <w:rPr>
-          <w:sz w:val="22"/>
-          <w:szCs w:val="22"/>
-        </w:rPr>
-        <w:t>nello scope</w:t>
-      </w:r>
-      <w:proofErr w:type="gramEnd"/>
-      <w:r>
-        <w:rPr>
-          <w:sz w:val="22"/>
-          <w:szCs w:val="22"/>
-        </w:rPr>
-        <w:t xml:space="preserve"> locale.</w:t>
+        <w:t xml:space="preserve"> la eval, in quanto servono entrambi i nomi nello scope locale.</w:t>
       </w:r>
     </w:p>
     <w:p>
@@ -2848,30 +1622,20 @@
           <w:szCs w:val="22"/>
         </w:rPr>
       </w:pPr>
-      <w:proofErr w:type="spellStart"/>
       <w:r>
         <w:rPr>
           <w:b/>
           <w:sz w:val="22"/>
           <w:szCs w:val="22"/>
         </w:rPr>
-        <w:t>Typechecker</w:t>
-      </w:r>
-      <w:proofErr w:type="spellEnd"/>
+        <w:t>Typechecker dinamico</w:t>
+      </w:r>
       <w:r>
         <w:rPr>
           <w:b/>
           <w:sz w:val="22"/>
           <w:szCs w:val="22"/>
         </w:rPr>
-        <w:t xml:space="preserve"> dinamico</w:t>
-      </w:r>
-      <w:r>
-        <w:rPr>
-          <w:b/>
-          <w:sz w:val="22"/>
-          <w:szCs w:val="22"/>
-        </w:rPr>
         <w:t xml:space="preserve"> </w:t>
       </w:r>
     </w:p>
@@ -2888,55 +1652,7 @@
           <w:sz w:val="22"/>
           <w:szCs w:val="22"/>
         </w:rPr>
-        <w:t xml:space="preserve">Si è realizzato un </w:t>
-      </w:r>
-      <w:proofErr w:type="spellStart"/>
-      <w:r>
-        <w:rPr>
-          <w:sz w:val="22"/>
-          <w:szCs w:val="22"/>
-        </w:rPr>
-        <w:t>typechecker</w:t>
-      </w:r>
-      <w:proofErr w:type="spellEnd"/>
-      <w:r>
-        <w:rPr>
-          <w:sz w:val="22"/>
-          <w:szCs w:val="22"/>
-        </w:rPr>
-        <w:t xml:space="preserve"> dinamico che permetta di controllare a </w:t>
-      </w:r>
-      <w:proofErr w:type="spellStart"/>
-      <w:r>
-        <w:rPr>
-          <w:sz w:val="22"/>
-          <w:szCs w:val="22"/>
-        </w:rPr>
-        <w:t>run</w:t>
-      </w:r>
-      <w:proofErr w:type="spellEnd"/>
-      <w:r>
-        <w:rPr>
-          <w:sz w:val="22"/>
-          <w:szCs w:val="22"/>
-        </w:rPr>
-        <w:t xml:space="preserve">-time tutti i tipi di </w:t>
-      </w:r>
-      <w:proofErr w:type="spellStart"/>
-      <w:r>
-        <w:rPr>
-          <w:sz w:val="22"/>
-          <w:szCs w:val="22"/>
-        </w:rPr>
-        <w:t>evT</w:t>
-      </w:r>
-      <w:proofErr w:type="spellEnd"/>
-      <w:r>
-        <w:rPr>
-          <w:sz w:val="22"/>
-          <w:szCs w:val="22"/>
-        </w:rPr>
-        <w:t xml:space="preserve"> </w:t>
+        <w:t xml:space="preserve">Si è realizzato un typechecker dinamico che permetta di controllare a run-time tutti i tipi di evT </w:t>
       </w:r>
       <w:r>
         <w:rPr>
@@ -2950,23 +1666,7 @@
           <w:sz w:val="22"/>
           <w:szCs w:val="22"/>
         </w:rPr>
-        <w:t xml:space="preserve">tipo </w:t>
-      </w:r>
-      <w:proofErr w:type="spellStart"/>
-      <w:r>
-        <w:rPr>
-          <w:sz w:val="22"/>
-          <w:szCs w:val="22"/>
-        </w:rPr>
-        <w:t>tname</w:t>
-      </w:r>
-      <w:proofErr w:type="spellEnd"/>
-      <w:r>
-        <w:rPr>
-          <w:sz w:val="22"/>
-          <w:szCs w:val="22"/>
-        </w:rPr>
-        <w:t xml:space="preserve"> </w:t>
+        <w:t xml:space="preserve">tipo tname </w:t>
       </w:r>
       <w:r>
         <w:rPr>
@@ -3085,83 +1785,58 @@
           <w:sz w:val="22"/>
           <w:szCs w:val="22"/>
         </w:rPr>
+        <w:t xml:space="preserve"> scoping statico</w:t>
+      </w:r>
+      <w:r>
+        <w:rPr>
+          <w:sz w:val="22"/>
+          <w:szCs w:val="22"/>
+        </w:rPr>
+        <w:t xml:space="preserve"> delle variabili</w:t>
+      </w:r>
+      <w:r>
+        <w:rPr>
+          <w:sz w:val="22"/>
+          <w:szCs w:val="22"/>
+        </w:rPr>
+        <w:t xml:space="preserve">. Per completezza nella batteria è stato aggiunta anche una sezione “Errori” dove vengono verificate e catturate tutte le tipologie di errore che possono </w:t>
+      </w:r>
+      <w:r>
+        <w:rPr>
+          <w:sz w:val="22"/>
+          <w:szCs w:val="22"/>
+        </w:rPr>
+        <w:t>presentarsi</w:t>
+      </w:r>
+      <w:r>
+        <w:rPr>
+          <w:sz w:val="22"/>
+          <w:szCs w:val="22"/>
+        </w:rPr>
+        <w:t>.</w:t>
+      </w:r>
+      <w:r>
+        <w:rPr>
+          <w:sz w:val="22"/>
+          <w:szCs w:val="22"/>
+        </w:rPr>
         <w:t xml:space="preserve"> </w:t>
       </w:r>
-      <w:proofErr w:type="spellStart"/>
-      <w:r>
-        <w:rPr>
-          <w:sz w:val="22"/>
-          <w:szCs w:val="22"/>
-        </w:rPr>
-        <w:t>scoping</w:t>
-      </w:r>
-      <w:proofErr w:type="spellEnd"/>
-      <w:r>
-        <w:rPr>
-          <w:sz w:val="22"/>
-          <w:szCs w:val="22"/>
-        </w:rPr>
-        <w:t xml:space="preserve"> statico</w:t>
-      </w:r>
-      <w:r>
-        <w:rPr>
-          <w:sz w:val="22"/>
-          <w:szCs w:val="22"/>
-        </w:rPr>
-        <w:t xml:space="preserve"> delle variabili</w:t>
-      </w:r>
-      <w:r>
-        <w:rPr>
-          <w:sz w:val="22"/>
-          <w:szCs w:val="22"/>
-        </w:rPr>
-        <w:t xml:space="preserve">. Per completezza nella batteria è stato aggiunta anche una sezione “Errori” dove vengono verificate e catturate tutte le tipologie di errore che possono </w:t>
-      </w:r>
-      <w:r>
-        <w:rPr>
-          <w:sz w:val="22"/>
-          <w:szCs w:val="22"/>
-        </w:rPr>
-        <w:t>presentarsi</w:t>
-      </w:r>
-      <w:r>
-        <w:rPr>
-          <w:sz w:val="22"/>
-          <w:szCs w:val="22"/>
-        </w:rPr>
-        <w:t>.</w:t>
-      </w:r>
-      <w:r>
-        <w:rPr>
-          <w:sz w:val="22"/>
-          <w:szCs w:val="22"/>
-        </w:rPr>
-        <w:t xml:space="preserve"> </w:t>
-      </w:r>
-    </w:p>
-    <w:p>
-      <w:pPr>
-        <w:pStyle w:val="Nessunaspaziatura"/>
-        <w:rPr>
-          <w:sz w:val="22"/>
-          <w:szCs w:val="22"/>
-        </w:rPr>
-      </w:pPr>
-      <w:r>
-        <w:rPr>
-          <w:sz w:val="22"/>
-          <w:szCs w:val="22"/>
-        </w:rPr>
-        <w:t>Per maggiore chiarezza il file con i test è un sorgente a parte</w:t>
-      </w:r>
-      <w:bookmarkStart w:id="0" w:name="_GoBack"/>
-      <w:bookmarkEnd w:id="0"/>
-      <w:r>
-        <w:rPr>
-          <w:sz w:val="22"/>
-          <w:szCs w:val="22"/>
-        </w:rPr>
-        <w:t>, in modo da tenere separati l’interprete del linguaggio e i test su di esso.</w:t>
+    </w:p>
+    <w:p>
+      <w:pPr>
+        <w:pStyle w:val="Nessunaspaziatura"/>
+        <w:rPr>
+          <w:sz w:val="22"/>
+          <w:szCs w:val="22"/>
+        </w:rPr>
+      </w:pPr>
+      <w:r>
+        <w:rPr>
+          <w:sz w:val="22"/>
+          <w:szCs w:val="22"/>
+        </w:rPr>
+        <w:t>Per maggiore chiarezza il file con i test è un sorgente a parte, in modo da tenere separati l’interprete del linguaggio e i test su di esso.</w:t>
       </w:r>
     </w:p>
     <w:p>
@@ -3195,111 +1870,131 @@
       <w:pPr>
         <w:pStyle w:val="Nessunaspaziatura"/>
         <w:rPr>
+          <w:sz w:val="22"/>
+          <w:szCs w:val="22"/>
+        </w:rPr>
+      </w:pPr>
+      <w:r>
+        <w:rPr>
+          <w:sz w:val="22"/>
+          <w:szCs w:val="22"/>
+        </w:rPr>
+        <w:t>È</w:t>
+      </w:r>
+      <w:r>
+        <w:rPr>
+          <w:sz w:val="22"/>
+          <w:szCs w:val="22"/>
+        </w:rPr>
+        <w:t xml:space="preserve"> possibile </w:t>
+      </w:r>
+      <w:r>
+        <w:rPr>
+          <w:sz w:val="22"/>
+          <w:szCs w:val="22"/>
+        </w:rPr>
+        <w:t xml:space="preserve">compilare direttamente in codice nativo </w:t>
+      </w:r>
+      <w:r>
+        <w:rPr>
+          <w:sz w:val="22"/>
+          <w:szCs w:val="22"/>
+        </w:rPr>
+        <w:t xml:space="preserve">(almeno su Windows </w:t>
+      </w:r>
+      <w:r>
+        <w:rPr>
+          <w:sz w:val="22"/>
+          <w:szCs w:val="22"/>
+        </w:rPr>
+        <w:t>e Unix</w:t>
+      </w:r>
+      <w:r>
+        <w:rPr>
+          <w:sz w:val="22"/>
+          <w:szCs w:val="22"/>
+        </w:rPr>
+        <w:t xml:space="preserve">) </w:t>
+      </w:r>
+      <w:r>
+        <w:rPr>
+          <w:sz w:val="22"/>
+          <w:szCs w:val="22"/>
+        </w:rPr>
+        <w:t xml:space="preserve">i due file </w:t>
+      </w:r>
+      <w:r>
+        <w:rPr>
+          <w:sz w:val="22"/>
+          <w:szCs w:val="22"/>
+        </w:rPr>
+        <w:t>con qualunque fra:</w:t>
+      </w:r>
+    </w:p>
+    <w:p>
+      <w:pPr>
+        <w:pStyle w:val="Nessunaspaziatura"/>
+        <w:numPr>
+          <w:ilvl w:val="0"/>
+          <w:numId w:val="6"/>
+        </w:numPr>
+        <w:rPr>
+          <w:sz w:val="22"/>
+          <w:szCs w:val="22"/>
+        </w:rPr>
+      </w:pPr>
+      <w:r>
+        <w:rPr>
+          <w:sz w:val="22"/>
+          <w:szCs w:val="22"/>
+        </w:rPr>
+        <w:t>ocamlopt –o &lt;nome_eseguibile&gt; MiniCaml.ml testMiniCaml.ml</w:t>
+      </w:r>
+    </w:p>
+    <w:p>
+      <w:pPr>
+        <w:pStyle w:val="Nessunaspaziatura"/>
+        <w:numPr>
+          <w:ilvl w:val="0"/>
+          <w:numId w:val="6"/>
+        </w:numPr>
+        <w:rPr>
+          <w:sz w:val="22"/>
+          <w:szCs w:val="22"/>
+        </w:rPr>
+      </w:pPr>
+      <w:r>
+        <w:rPr>
+          <w:sz w:val="22"/>
+          <w:szCs w:val="22"/>
+        </w:rPr>
+        <w:t>ocamlc –o &lt;nome_eseguibile&gt; MiniCaml.ml testMiniCaml.ml</w:t>
+      </w:r>
+    </w:p>
+    <w:p>
+      <w:pPr>
+        <w:pStyle w:val="Nessunaspaziatura"/>
+        <w:rPr>
+          <w:rFonts w:eastAsiaTheme="minorEastAsia"/>
+          <w:sz w:val="22"/>
+          <w:szCs w:val="22"/>
+        </w:rPr>
+      </w:pPr>
+      <w:r>
+        <w:rPr>
+          <w:sz w:val="22"/>
+          <w:szCs w:val="22"/>
+        </w:rPr>
+        <w:t xml:space="preserve">e visualizzare l’output da terminale (nel file di test è definita una funzione </w:t>
+      </w:r>
+      <w:r>
+        <w:rPr>
           <w:i/>
           <w:sz w:val="22"/>
           <w:szCs w:val="22"/>
         </w:rPr>
-      </w:pPr>
-      <w:r>
-        <w:rPr>
-          <w:sz w:val="22"/>
-          <w:szCs w:val="22"/>
-        </w:rPr>
-        <w:t xml:space="preserve">E’ possibile </w:t>
-      </w:r>
-      <w:r>
-        <w:rPr>
-          <w:sz w:val="22"/>
-          <w:szCs w:val="22"/>
-        </w:rPr>
-        <w:t xml:space="preserve">compilare direttamente in codice nativo </w:t>
-      </w:r>
-      <w:r>
-        <w:rPr>
-          <w:sz w:val="22"/>
-          <w:szCs w:val="22"/>
-        </w:rPr>
-        <w:t xml:space="preserve">(almeno su Windows </w:t>
-      </w:r>
-      <w:r>
-        <w:rPr>
-          <w:sz w:val="22"/>
-          <w:szCs w:val="22"/>
-        </w:rPr>
-        <w:t>e Unix</w:t>
-      </w:r>
-      <w:r>
-        <w:rPr>
-          <w:sz w:val="22"/>
-          <w:szCs w:val="22"/>
-        </w:rPr>
-        <w:t xml:space="preserve">) </w:t>
-      </w:r>
-      <w:r>
-        <w:rPr>
-          <w:sz w:val="22"/>
-          <w:szCs w:val="22"/>
-        </w:rPr>
-        <w:t xml:space="preserve">i due file con </w:t>
-      </w:r>
-      <w:proofErr w:type="spellStart"/>
-      <w:r>
-        <w:rPr>
-          <w:i/>
-          <w:sz w:val="22"/>
-          <w:szCs w:val="22"/>
-        </w:rPr>
-        <w:t>ocamlopt</w:t>
-      </w:r>
-      <w:proofErr w:type="spellEnd"/>
-      <w:r>
-        <w:rPr>
-          <w:sz w:val="22"/>
-          <w:szCs w:val="22"/>
-        </w:rPr>
-        <w:t xml:space="preserve"> </w:t>
-      </w:r>
-      <w:r>
-        <w:rPr>
-          <w:sz w:val="22"/>
-          <w:szCs w:val="22"/>
-        </w:rPr>
-        <w:t xml:space="preserve">o anche con </w:t>
-      </w:r>
-      <w:proofErr w:type="spellStart"/>
-      <w:r>
-        <w:rPr>
-          <w:i/>
-          <w:sz w:val="22"/>
-          <w:szCs w:val="22"/>
-        </w:rPr>
-        <w:t>ocamlc</w:t>
-      </w:r>
-      <w:proofErr w:type="spellEnd"/>
-      <w:r>
-        <w:rPr>
-          <w:sz w:val="22"/>
-          <w:szCs w:val="22"/>
-        </w:rPr>
-        <w:t xml:space="preserve"> con l’opzione –o </w:t>
-      </w:r>
-      <w:r>
-        <w:rPr>
-          <w:sz w:val="22"/>
-          <w:szCs w:val="22"/>
-        </w:rPr>
-        <w:t xml:space="preserve">e visualizzare l’output da terminale (nel file di test è definita una funzione </w:t>
-      </w:r>
-      <w:proofErr w:type="spellStart"/>
-      <w:r>
-        <w:rPr>
-          <w:i/>
-          <w:sz w:val="22"/>
-          <w:szCs w:val="22"/>
-        </w:rPr>
         <w:t>println</w:t>
       </w:r>
-      <w:proofErr w:type="spellEnd"/>
       <w:r>
         <w:rPr>
           <w:sz w:val="22"/>
@@ -3368,6 +2063,129 @@
       <w:pPr>
         <w:pStyle w:val="Nessunaspaziatura"/>
         <w:rPr>
+          <w:rFonts w:eastAsiaTheme="minorEastAsia"/>
+          <w:sz w:val="22"/>
+          <w:szCs w:val="22"/>
+        </w:rPr>
+      </w:pPr>
+      <w:r>
+        <w:rPr>
+          <w:rFonts w:eastAsiaTheme="minorEastAsia"/>
+          <w:sz w:val="22"/>
+          <w:szCs w:val="22"/>
+        </w:rPr>
+        <w:t xml:space="preserve">In caso di problemi, su: </w:t>
+      </w:r>
+    </w:p>
+    <w:p>
+      <w:pPr>
+        <w:pStyle w:val="Nessunaspaziatura"/>
+        <w:rPr>
+          <w:rFonts w:eastAsiaTheme="minorEastAsia"/>
+          <w:sz w:val="22"/>
+          <w:szCs w:val="22"/>
+        </w:rPr>
+      </w:pPr>
+      <w:hyperlink r:id="rId5" w:history="1">
+        <w:r>
+          <w:rPr>
+            <w:rStyle w:val="Collegamentoipertestuale"/>
+            <w:rFonts w:eastAsiaTheme="minorEastAsia"/>
+            <w:sz w:val="22"/>
+            <w:szCs w:val="22"/>
+          </w:rPr>
+          <w:t>http://ocsigen.</w:t>
+        </w:r>
+        <w:r>
+          <w:rPr>
+            <w:rStyle w:val="Collegamentoipertestuale"/>
+            <w:rFonts w:eastAsiaTheme="minorEastAsia"/>
+            <w:sz w:val="22"/>
+            <w:szCs w:val="22"/>
+          </w:rPr>
+          <w:t>o</w:t>
+        </w:r>
+        <w:r>
+          <w:rPr>
+            <w:rStyle w:val="Collegamentoipertestuale"/>
+            <w:rFonts w:eastAsiaTheme="minorEastAsia"/>
+            <w:sz w:val="22"/>
+            <w:szCs w:val="22"/>
+          </w:rPr>
+          <w:t>rg/js_of_ocam</w:t>
+        </w:r>
+        <w:r>
+          <w:rPr>
+            <w:rStyle w:val="Collegamentoipertestuale"/>
+            <w:rFonts w:eastAsiaTheme="minorEastAsia"/>
+            <w:sz w:val="22"/>
+            <w:szCs w:val="22"/>
+          </w:rPr>
+          <w:t>l</w:t>
+        </w:r>
+        <w:r>
+          <w:rPr>
+            <w:rStyle w:val="Collegamentoipertestuale"/>
+            <w:rFonts w:eastAsiaTheme="minorEastAsia"/>
+            <w:sz w:val="22"/>
+            <w:szCs w:val="22"/>
+          </w:rPr>
+          <w:t>/dev/manual/files/toplevel/index.html</w:t>
+        </w:r>
+      </w:hyperlink>
+    </w:p>
+    <w:p>
+      <w:pPr>
+        <w:pStyle w:val="Nessunaspaziatura"/>
+        <w:rPr>
+          <w:sz w:val="22"/>
+          <w:szCs w:val="22"/>
+        </w:rPr>
+      </w:pPr>
+      <w:r>
+        <w:rPr>
+          <w:sz w:val="22"/>
+          <w:szCs w:val="22"/>
+        </w:rPr>
+        <w:t xml:space="preserve">è disponibile un ambiente REPL in cui possono essere inseriti i codici dei due sorgenti (rimuovendo </w:t>
+      </w:r>
+      <w:r>
+        <w:rPr>
+          <w:sz w:val="22"/>
+          <w:szCs w:val="22"/>
+        </w:rPr>
+        <w:t>“</w:t>
+      </w:r>
+      <w:r>
+        <w:rPr>
+          <w:i/>
+          <w:sz w:val="22"/>
+          <w:szCs w:val="22"/>
+        </w:rPr>
+        <w:t>open MiniCaml;;</w:t>
+      </w:r>
+      <w:r>
+        <w:rPr>
+          <w:i/>
+          <w:sz w:val="22"/>
+          <w:szCs w:val="22"/>
+        </w:rPr>
+        <w:t>”</w:t>
+      </w:r>
+      <w:bookmarkStart w:id="0" w:name="_GoBack"/>
+      <w:bookmarkEnd w:id="0"/>
+      <w:r>
+        <w:rPr>
+          <w:sz w:val="22"/>
+          <w:szCs w:val="22"/>
+        </w:rPr>
+        <w:t xml:space="preserve">) e visualizzare l’output di ogni istruzione. </w:t>
+      </w:r>
+    </w:p>
+    <w:p>
+      <w:pPr>
+        <w:pStyle w:val="Nessunaspaziatura"/>
+        <w:rPr>
           <w:sz w:val="22"/>
           <w:szCs w:val="22"/>
         </w:rPr>
@@ -3404,23 +2222,7 @@
           <w:sz w:val="22"/>
           <w:szCs w:val="22"/>
         </w:rPr>
-        <w:t xml:space="preserve">Le regole operazionali per l’introduzione del </w:t>
-      </w:r>
-      <w:proofErr w:type="spellStart"/>
-      <w:r>
-        <w:rPr>
-          <w:sz w:val="22"/>
-          <w:szCs w:val="22"/>
-        </w:rPr>
-        <w:t>t.d</w:t>
-      </w:r>
-      <w:proofErr w:type="spellEnd"/>
-      <w:r>
-        <w:rPr>
-          <w:sz w:val="22"/>
-          <w:szCs w:val="22"/>
-        </w:rPr>
-        <w:t>. set e le operazioni su di esso sono nell’allegato “Regole Operazionali.pdf”.</w:t>
+        <w:t>Le regole operazionali per l’introduzione del t.d. set e le operazioni su di esso sono nell’allegato “Regole Operazionali.pdf”.</w:t>
       </w:r>
     </w:p>
     <w:sectPr>
@@ -4676,6 +3478,29 @@
       <w:color w:val="808080"/>
     </w:rPr>
   </w:style>
+  <w:style w:type="character" w:styleId="Collegamentoipertestuale">
+    <w:name w:val="Hyperlink"/>
+    <w:basedOn w:val="Carpredefinitoparagrafo"/>
+    <w:uiPriority w:val="99"/>
+    <w:unhideWhenUsed/>
+    <w:rsid w:val="009B1AE2"/>
+    <w:rPr>
+      <w:color w:val="0563C1" w:themeColor="hyperlink"/>
+      <w:u w:val="single"/>
+    </w:rPr>
+  </w:style>
+  <w:style w:type="character" w:styleId="Collegamentovisitato">
+    <w:name w:val="FollowedHyperlink"/>
+    <w:basedOn w:val="Carpredefinitoparagrafo"/>
+    <w:uiPriority w:val="99"/>
+    <w:semiHidden/>
+    <w:unhideWhenUsed/>
+    <w:rsid w:val="009B1AE2"/>
+    <w:rPr>
+      <w:color w:val="954F72" w:themeColor="followedHyperlink"/>
+      <w:u w:val="single"/>
+    </w:rPr>
+  </w:style>
 </w:styles>
 </file>
 

</xml_diff>